<commit_message>
Tir + application du tir + ameillo guitub + ameillo DOC
</commit_message>
<xml_diff>
--- a/doc/Documentation de projet.docx
+++ b/doc/Documentation de projet.docx
@@ -109,23 +109,40 @@
               <w:pStyle w:val="Help"/>
               <w:jc w:val="center"/>
               <w:rPr>
+                <w:i w:val="0"/>
                 <w:sz w:val="96"/>
                 <w:szCs w:val="96"/>
+                <w14:textOutline w14:w="9525" w14:cap="rnd" w14:cmpd="sng" w14:algn="ctr">
+                  <w14:solidFill>
+                    <w14:srgbClr w14:val="00B0F0"/>
+                  </w14:solidFill>
+                  <w14:prstDash w14:val="solid"/>
+                  <w14:bevel/>
+                </w14:textOutline>
               </w:rPr>
             </w:pPr>
             <w:r>
               <w:rPr>
+                <w:b/>
+                <w:i w:val="0"/>
+                <w:color w:val="BDD6EE" w:themeColor="accent5" w:themeTint="66"/>
+                <w:spacing w:val="10"/>
                 <w:sz w:val="96"/>
                 <w:szCs w:val="96"/>
+                <w14:glow w14:rad="38100">
+                  <w14:schemeClr w14:val="accent1">
+                    <w14:alpha w14:val="60000"/>
+                  </w14:schemeClr>
+                </w14:glow>
+                <w14:textOutline w14:w="9525" w14:cap="flat" w14:cmpd="sng" w14:algn="ctr">
+                  <w14:solidFill>
+                    <w14:schemeClr w14:val="accent1"/>
+                  </w14:solidFill>
+                  <w14:prstDash w14:val="solid"/>
+                  <w14:round/>
+                </w14:textOutline>
               </w:rPr>
-              <w:t xml:space="preserve">Titre </w:t>
-            </w:r>
-            <w:r>
-              <w:rPr>
-                <w:sz w:val="96"/>
-                <w:szCs w:val="96"/>
-              </w:rPr>
-              <w:t>Projet</w:t>
+              <w:t>Bataille Navale</w:t>
             </w:r>
           </w:p>
         </w:tc>
@@ -286,6 +303,8 @@
                             <w:pPr>
                               <w:pStyle w:val="Help"/>
                               <w:rPr>
+                                <w:i w:val="0"/>
+                                <w:color w:val="BDD6EE" w:themeColor="accent5" w:themeTint="66"/>
                                 <w:sz w:val="96"/>
                                 <w:szCs w:val="96"/>
                                 <w:lang w:val="en-GB"/>
@@ -293,6 +312,8 @@
                             </w:pPr>
                             <w:r>
                               <w:rPr>
+                                <w:i w:val="0"/>
+                                <w:color w:val="BDD6EE" w:themeColor="accent5" w:themeTint="66"/>
                                 <w:sz w:val="96"/>
                                 <w:szCs w:val="96"/>
                                 <w:lang w:val="en-GB"/>
@@ -304,6 +325,8 @@
                             <w:pPr>
                               <w:pStyle w:val="Help"/>
                               <w:rPr>
+                                <w:i w:val="0"/>
+                                <w:color w:val="BDD6EE" w:themeColor="accent5" w:themeTint="66"/>
                                 <w:sz w:val="96"/>
                                 <w:szCs w:val="96"/>
                                 <w:lang w:val="en-GB"/>
@@ -311,6 +334,8 @@
                             </w:pPr>
                             <w:r>
                               <w:rPr>
+                                <w:i w:val="0"/>
+                                <w:color w:val="BDD6EE" w:themeColor="accent5" w:themeTint="66"/>
                                 <w:sz w:val="96"/>
                                 <w:szCs w:val="96"/>
                                 <w:lang w:val="en-GB"/>
@@ -348,6 +373,8 @@
                       <w:pPr>
                         <w:pStyle w:val="Help"/>
                         <w:rPr>
+                          <w:i w:val="0"/>
+                          <w:color w:val="BDD6EE" w:themeColor="accent5" w:themeTint="66"/>
                           <w:sz w:val="96"/>
                           <w:szCs w:val="96"/>
                           <w:lang w:val="en-GB"/>
@@ -355,6 +382,8 @@
                       </w:pPr>
                       <w:r>
                         <w:rPr>
+                          <w:i w:val="0"/>
+                          <w:color w:val="BDD6EE" w:themeColor="accent5" w:themeTint="66"/>
                           <w:sz w:val="96"/>
                           <w:szCs w:val="96"/>
                           <w:lang w:val="en-GB"/>
@@ -366,6 +395,8 @@
                       <w:pPr>
                         <w:pStyle w:val="Help"/>
                         <w:rPr>
+                          <w:i w:val="0"/>
+                          <w:color w:val="BDD6EE" w:themeColor="accent5" w:themeTint="66"/>
                           <w:sz w:val="96"/>
                           <w:szCs w:val="96"/>
                           <w:lang w:val="en-GB"/>
@@ -373,6 +404,8 @@
                       </w:pPr>
                       <w:r>
                         <w:rPr>
+                          <w:i w:val="0"/>
+                          <w:color w:val="BDD6EE" w:themeColor="accent5" w:themeTint="66"/>
                           <w:sz w:val="96"/>
                           <w:szCs w:val="96"/>
                           <w:lang w:val="en-GB"/>
@@ -488,6 +521,7 @@
                               <w:jc w:val="center"/>
                               <w:rPr>
                                 <w:b/>
+                                <w:i w:val="0"/>
                                 <w:sz w:val="96"/>
                                 <w:u w:val="single"/>
                               </w:rPr>
@@ -495,6 +529,7 @@
                             <w:r>
                               <w:rPr>
                                 <w:b/>
+                                <w:i w:val="0"/>
                                 <w:sz w:val="96"/>
                                 <w:u w:val="single"/>
                               </w:rPr>
@@ -507,6 +542,7 @@
                               <w:jc w:val="center"/>
                               <w:rPr>
                                 <w:b/>
+                                <w:i w:val="0"/>
                                 <w:sz w:val="96"/>
                                 <w:u w:val="single"/>
                               </w:rPr>
@@ -514,6 +550,7 @@
                             <w:r>
                               <w:rPr>
                                 <w:b/>
+                                <w:i w:val="0"/>
                                 <w:sz w:val="96"/>
                                 <w:u w:val="single"/>
                               </w:rPr>
@@ -548,6 +585,7 @@
                         <w:jc w:val="center"/>
                         <w:rPr>
                           <w:b/>
+                          <w:i w:val="0"/>
                           <w:sz w:val="96"/>
                           <w:u w:val="single"/>
                         </w:rPr>
@@ -555,6 +593,7 @@
                       <w:r>
                         <w:rPr>
                           <w:b/>
+                          <w:i w:val="0"/>
                           <w:sz w:val="96"/>
                           <w:u w:val="single"/>
                         </w:rPr>
@@ -567,6 +606,7 @@
                         <w:jc w:val="center"/>
                         <w:rPr>
                           <w:b/>
+                          <w:i w:val="0"/>
                           <w:sz w:val="96"/>
                           <w:u w:val="single"/>
                         </w:rPr>
@@ -574,6 +614,7 @@
                       <w:r>
                         <w:rPr>
                           <w:b/>
+                          <w:i w:val="0"/>
                           <w:sz w:val="96"/>
                           <w:u w:val="single"/>
                         </w:rPr>
@@ -597,8 +638,6 @@
         <w:lastRenderedPageBreak/>
         <w:t>Table des matières</w:t>
       </w:r>
-      <w:bookmarkStart w:id="0" w:name="_GoBack"/>
-      <w:bookmarkEnd w:id="0"/>
     </w:p>
     <w:p>
       <w:pPr>
@@ -3069,35 +3108,7 @@
         <w:pStyle w:val="Help"/>
       </w:pPr>
       <w:r>
-        <w:rPr>
-          <w:u w:val="single"/>
-        </w:rPr>
-        <w:t>NOTE L’INTENTION DES UTILISATEURS DE CE CANEVAS</w:t>
-      </w:r>
-      <w:r>
-        <w:t>:</w:t>
-      </w:r>
-      <w:r>
-        <w:br/>
-        <w:t>Toutes les parties en italique bleu (comme celle-ci)</w:t>
-      </w:r>
-      <w:r>
-        <w:t xml:space="preserve"> </w:t>
-      </w:r>
-      <w:r>
-        <w:t xml:space="preserve">ne </w:t>
-      </w:r>
-      <w:r>
-        <w:t xml:space="preserve">sont là </w:t>
-      </w:r>
-      <w:r>
-        <w:t xml:space="preserve">que </w:t>
-      </w:r>
-      <w:r>
-        <w:t xml:space="preserve">pour aider à comprendre ce qu’il faut mettre dans </w:t>
-      </w:r>
-      <w:r>
-        <w:t>chaque partie du document.</w:t>
+        <w:t xml:space="preserve">De plus, en fonction du type de projet,  il est tout à fait possible que certains chapitres ou paragraphes n’aient aucun sens. Dans ce cas il est recommandé de les retirer du document pour éviter de l’alourdir inutilement.  </w:t>
       </w:r>
     </w:p>
     <w:p>
@@ -3111,46 +3122,11 @@
         <w:rPr>
           <w:b/>
         </w:rPr>
-        <w:t xml:space="preserve">Vous veillerez donc à ce qu’il n’en reste </w:t>
+        <w:t>Pensez à changer le titre et le pied de page !</w:t>
       </w:r>
       <w:r>
         <w:rPr>
           <w:b/>
-          <w:u w:val="single"/>
-        </w:rPr>
-        <w:t>aucune</w:t>
-      </w:r>
-      <w:r>
-        <w:rPr>
-          <w:b/>
-        </w:rPr>
-        <w:t xml:space="preserve"> trace avant de rendre votre document final.</w:t>
-      </w:r>
-    </w:p>
-    <w:p>
-      <w:pPr>
-        <w:pStyle w:val="Help"/>
-      </w:pPr>
-      <w:r>
-        <w:t xml:space="preserve">De plus, en fonction du type de projet,  il est tout à fait possible que certains chapitres ou paragraphes n’aient aucun sens. Dans ce cas il est recommandé de les retirer du document pour éviter de l’alourdir inutilement.  </w:t>
-      </w:r>
-    </w:p>
-    <w:p>
-      <w:pPr>
-        <w:pStyle w:val="Help"/>
-        <w:rPr>
-          <w:b/>
-        </w:rPr>
-      </w:pPr>
-      <w:r>
-        <w:rPr>
-          <w:b/>
-        </w:rPr>
-        <w:t>Pensez à changer le titre et le pied de page !</w:t>
-      </w:r>
-      <w:r>
-        <w:rPr>
-          <w:b/>
         </w:rPr>
         <w:br w:type="page"/>
       </w:r>
@@ -3159,12 +3135,12 @@
       <w:pPr>
         <w:pStyle w:val="Titre1"/>
       </w:pPr>
-      <w:bookmarkStart w:id="1" w:name="_Toc2333847"/>
+      <w:bookmarkStart w:id="0" w:name="_Toc2333847"/>
       <w:r>
         <w:lastRenderedPageBreak/>
         <w:t>Introduction</w:t>
       </w:r>
-      <w:bookmarkEnd w:id="1"/>
+      <w:bookmarkEnd w:id="0"/>
     </w:p>
     <w:p>
       <w:pPr>
@@ -3174,7 +3150,7 @@
           <w:iCs/>
         </w:rPr>
       </w:pPr>
-      <w:bookmarkStart w:id="2" w:name="_Toc2333848"/>
+      <w:bookmarkStart w:id="1" w:name="_Toc2333848"/>
       <w:r>
         <w:rPr>
           <w:i w:val="0"/>
@@ -3182,7 +3158,7 @@
         </w:rPr>
         <w:t>Cadre, description et motivation</w:t>
       </w:r>
-      <w:bookmarkEnd w:id="2"/>
+      <w:bookmarkEnd w:id="1"/>
     </w:p>
     <w:p>
       <w:pPr>
@@ -3247,7 +3223,7 @@
           <w:iCs/>
         </w:rPr>
       </w:pPr>
-      <w:bookmarkStart w:id="3" w:name="_Toc2333849"/>
+      <w:bookmarkStart w:id="2" w:name="_Toc2333849"/>
       <w:r>
         <w:rPr>
           <w:i w:val="0"/>
@@ -3255,7 +3231,7 @@
         </w:rPr>
         <w:t>Organisation</w:t>
       </w:r>
-      <w:bookmarkEnd w:id="3"/>
+      <w:bookmarkEnd w:id="2"/>
     </w:p>
     <w:p>
       <w:pPr>
@@ -3269,16 +3245,26 @@
       <w:pPr>
         <w:pStyle w:val="Help"/>
       </w:pPr>
-      <w:r>
-        <w:t>Eleve 1 : Nom, prénom, e-mail et téléphone</w:t>
+      <w:proofErr w:type="spellStart"/>
+      <w:r>
+        <w:t>Eleve</w:t>
+      </w:r>
+      <w:proofErr w:type="spellEnd"/>
+      <w:r>
+        <w:t xml:space="preserve"> 1 : Nom, prénom, e-mail et téléphone</w:t>
       </w:r>
     </w:p>
     <w:p>
       <w:pPr>
         <w:pStyle w:val="Help"/>
       </w:pPr>
-      <w:r>
-        <w:t>Eleve 2 : Nom, prénom, e-mail et téléphone</w:t>
+      <w:proofErr w:type="spellStart"/>
+      <w:r>
+        <w:t>Eleve</w:t>
+      </w:r>
+      <w:proofErr w:type="spellEnd"/>
+      <w:r>
+        <w:t xml:space="preserve"> 2 : Nom, prénom, e-mail et téléphone</w:t>
       </w:r>
     </w:p>
     <w:p>
@@ -3371,8 +3357,13 @@
             <w:pPr>
               <w:pStyle w:val="Help"/>
             </w:pPr>
-            <w:r>
-              <w:t>Eleve 1</w:t>
+            <w:proofErr w:type="spellStart"/>
+            <w:r>
+              <w:t>Eleve</w:t>
+            </w:r>
+            <w:proofErr w:type="spellEnd"/>
+            <w:r>
+              <w:t xml:space="preserve"> 1</w:t>
             </w:r>
           </w:p>
         </w:tc>
@@ -3384,8 +3375,13 @@
             <w:pPr>
               <w:pStyle w:val="Help"/>
             </w:pPr>
-            <w:r>
-              <w:t>Eleve 2</w:t>
+            <w:proofErr w:type="spellStart"/>
+            <w:r>
+              <w:t>Eleve</w:t>
+            </w:r>
+            <w:proofErr w:type="spellEnd"/>
+            <w:r>
+              <w:t xml:space="preserve"> 2</w:t>
             </w:r>
           </w:p>
         </w:tc>
@@ -3564,7 +3560,7 @@
           <w:iCs/>
         </w:rPr>
       </w:pPr>
-      <w:bookmarkStart w:id="4" w:name="_Toc2333850"/>
+      <w:bookmarkStart w:id="3" w:name="_Toc2333850"/>
       <w:r>
         <w:rPr>
           <w:i w:val="0"/>
@@ -3572,7 +3568,7 @@
         </w:rPr>
         <w:t>Objectifs</w:t>
       </w:r>
-      <w:bookmarkEnd w:id="4"/>
+      <w:bookmarkEnd w:id="3"/>
     </w:p>
     <w:p>
       <w:pPr>
@@ -3645,7 +3641,7 @@
           <w:iCs/>
         </w:rPr>
       </w:pPr>
-      <w:bookmarkStart w:id="5" w:name="_Toc2333851"/>
+      <w:bookmarkStart w:id="4" w:name="_Toc2333851"/>
       <w:r>
         <w:rPr>
           <w:i w:val="0"/>
@@ -3660,75 +3656,75 @@
         </w:rPr>
         <w:t xml:space="preserve"> initiale</w:t>
       </w:r>
+      <w:bookmarkEnd w:id="4"/>
+    </w:p>
+    <w:p>
+      <w:pPr>
+        <w:pStyle w:val="Help"/>
+      </w:pPr>
+      <w:r>
+        <w:t>P</w:t>
+      </w:r>
+      <w:r>
+        <w:t xml:space="preserve">lanification </w:t>
+      </w:r>
+      <w:r>
+        <w:t xml:space="preserve">très globale </w:t>
+      </w:r>
+      <w:r>
+        <w:t>du projet</w:t>
+      </w:r>
+      <w:r>
+        <w:t xml:space="preserve"> qui sera</w:t>
+      </w:r>
+      <w:r>
+        <w:t xml:space="preserve"> revue après l'</w:t>
+      </w:r>
+      <w:r>
+        <w:t>a</w:t>
+      </w:r>
+      <w:r>
+        <w:t xml:space="preserve">nalyse. </w:t>
+      </w:r>
+    </w:p>
+    <w:p>
+      <w:pPr>
+        <w:pStyle w:val="Help"/>
+      </w:pPr>
+      <w:r>
+        <w:t>Les dates de début, de fin et des étapes principales seront mises en évidence.</w:t>
+      </w:r>
+    </w:p>
+    <w:p>
+      <w:pPr>
+        <w:pStyle w:val="Help"/>
+      </w:pPr>
+      <w:r>
+        <w:t xml:space="preserve">Ces éléments peuvent être repris </w:t>
+      </w:r>
+      <w:r>
+        <w:t>de la fiche signalétique</w:t>
+      </w:r>
+      <w:r>
+        <w:t xml:space="preserve"> ou du cahier des charges</w:t>
+      </w:r>
+    </w:p>
+    <w:p>
+      <w:pPr>
+        <w:pStyle w:val="Titre1"/>
+      </w:pPr>
+      <w:bookmarkStart w:id="5" w:name="_Toc2333852"/>
+      <w:r>
+        <w:t>Analyse</w:t>
+      </w:r>
       <w:bookmarkEnd w:id="5"/>
     </w:p>
     <w:p>
       <w:pPr>
         <w:pStyle w:val="Help"/>
       </w:pPr>
-      <w:r>
-        <w:t>P</w:t>
-      </w:r>
-      <w:r>
-        <w:t xml:space="preserve">lanification </w:t>
-      </w:r>
-      <w:r>
-        <w:t xml:space="preserve">très globale </w:t>
-      </w:r>
-      <w:r>
-        <w:t>du projet</w:t>
-      </w:r>
-      <w:r>
-        <w:t xml:space="preserve"> qui sera</w:t>
-      </w:r>
-      <w:r>
-        <w:t xml:space="preserve"> revue après l'</w:t>
-      </w:r>
-      <w:r>
-        <w:t>a</w:t>
-      </w:r>
-      <w:r>
-        <w:t xml:space="preserve">nalyse. </w:t>
-      </w:r>
-    </w:p>
-    <w:p>
-      <w:pPr>
-        <w:pStyle w:val="Help"/>
-      </w:pPr>
-      <w:r>
-        <w:t>Les dates de début, de fin et des étapes principales seront mises en évidence.</w:t>
-      </w:r>
-    </w:p>
-    <w:p>
-      <w:pPr>
-        <w:pStyle w:val="Help"/>
-      </w:pPr>
-      <w:r>
-        <w:t xml:space="preserve">Ces éléments peuvent être repris </w:t>
-      </w:r>
-      <w:r>
-        <w:t>de la fiche signalétique</w:t>
-      </w:r>
-      <w:r>
-        <w:t xml:space="preserve"> ou du cahier des charges</w:t>
-      </w:r>
-    </w:p>
-    <w:p>
-      <w:pPr>
-        <w:pStyle w:val="Titre1"/>
-      </w:pPr>
-      <w:bookmarkStart w:id="6" w:name="_Toc2333852"/>
-      <w:r>
-        <w:t>Analyse</w:t>
-      </w:r>
-      <w:bookmarkEnd w:id="6"/>
-    </w:p>
-    <w:p>
-      <w:pPr>
-        <w:pStyle w:val="Help"/>
-      </w:pPr>
-      <w:bookmarkStart w:id="7" w:name="_Toc25553307"/>
-      <w:bookmarkStart w:id="8" w:name="_Toc71691011"/>
+      <w:bookmarkStart w:id="6" w:name="_Toc25553307"/>
+      <w:bookmarkStart w:id="7" w:name="_Toc71691011"/>
       <w:r>
         <w:t xml:space="preserve">L’analyse </w:t>
       </w:r>
@@ -3770,9 +3766,9 @@
           <w:iCs/>
         </w:rPr>
       </w:pPr>
-      <w:bookmarkStart w:id="9" w:name="_Toc2333853"/>
+      <w:bookmarkStart w:id="8" w:name="_Toc2333853"/>
+      <w:bookmarkEnd w:id="6"/>
       <w:bookmarkEnd w:id="7"/>
-      <w:bookmarkEnd w:id="8"/>
       <w:r>
         <w:rPr>
           <w:i w:val="0"/>
@@ -3781,7 +3777,7 @@
         <w:lastRenderedPageBreak/>
         <w:t>Use cases et scénarios</w:t>
       </w:r>
-      <w:bookmarkEnd w:id="9"/>
+      <w:bookmarkEnd w:id="8"/>
     </w:p>
     <w:p>
       <w:pPr>
@@ -5172,6 +5168,8 @@
         <w:lastRenderedPageBreak/>
         <w:t>Jouer</w:t>
       </w:r>
+      <w:bookmarkStart w:id="9" w:name="_GoBack"/>
+      <w:bookmarkEnd w:id="9"/>
     </w:p>
     <w:p>
       <w:pPr>
@@ -5425,7 +5423,7 @@
           </w:tcPr>
           <w:p>
             <w:r>
-              <w:t>Lancer une partie contre le PC</w:t>
+              <w:t xml:space="preserve">On tape sur la touche partie contre l’ordi </w:t>
             </w:r>
           </w:p>
         </w:tc>
@@ -5441,7 +5439,7 @@
           </w:tcPr>
           <w:p>
             <w:r>
-              <w:t>Affiche l’interface de jeu et lance la partie nous demande ou on veut tirer.</w:t>
+              <w:t>Affiche une grille vide ou tirer et notre grille</w:t>
             </w:r>
           </w:p>
         </w:tc>
@@ -5456,7 +5454,26 @@
           </w:tcPr>
           <w:p>
             <w:r>
-              <w:t>On joue</w:t>
+              <w:t>On</w:t>
+            </w:r>
+            <w:r>
+              <w:t xml:space="preserve"> </w:t>
+            </w:r>
+            <w:proofErr w:type="spellStart"/>
+            <w:r>
+              <w:t>ce</w:t>
+            </w:r>
+            <w:proofErr w:type="spellEnd"/>
+            <w:r>
+              <w:t xml:space="preserve"> prépare </w:t>
+            </w:r>
+            <w:proofErr w:type="spellStart"/>
+            <w:r>
+              <w:t>a</w:t>
+            </w:r>
+            <w:proofErr w:type="spellEnd"/>
+            <w:r>
+              <w:t xml:space="preserve"> tirer</w:t>
             </w:r>
           </w:p>
         </w:tc>
@@ -5650,9 +5667,9 @@
         <w:tblLook w:val="04A0" w:firstRow="1" w:lastRow="0" w:firstColumn="1" w:lastColumn="0" w:noHBand="0" w:noVBand="1"/>
       </w:tblPr>
       <w:tblGrid>
-        <w:gridCol w:w="2988"/>
-        <w:gridCol w:w="3043"/>
-        <w:gridCol w:w="3029"/>
+        <w:gridCol w:w="2996"/>
+        <w:gridCol w:w="3040"/>
+        <w:gridCol w:w="3024"/>
       </w:tblGrid>
       <w:tr>
         <w:trPr>
@@ -5660,7 +5677,7 @@
         </w:trPr>
         <w:tc>
           <w:tcPr>
-            <w:tcW w:w="3209" w:type="dxa"/>
+            <w:tcW w:w="2996" w:type="dxa"/>
             <w:shd w:val="clear" w:color="auto" w:fill="FFF2CC" w:themeFill="accent4" w:themeFillTint="33"/>
           </w:tcPr>
           <w:p>
@@ -5682,7 +5699,7 @@
         </w:tc>
         <w:tc>
           <w:tcPr>
-            <w:tcW w:w="3209" w:type="dxa"/>
+            <w:tcW w:w="3040" w:type="dxa"/>
             <w:shd w:val="clear" w:color="auto" w:fill="FFF2CC" w:themeFill="accent4" w:themeFillTint="33"/>
           </w:tcPr>
           <w:p>
@@ -5705,7 +5722,7 @@
         </w:tc>
         <w:tc>
           <w:tcPr>
-            <w:tcW w:w="3210" w:type="dxa"/>
+            <w:tcW w:w="3024" w:type="dxa"/>
             <w:shd w:val="clear" w:color="auto" w:fill="FFF2CC" w:themeFill="accent4" w:themeFillTint="33"/>
           </w:tcPr>
           <w:p>
@@ -5732,30 +5749,37 @@
         </w:trPr>
         <w:tc>
           <w:tcPr>
-            <w:tcW w:w="3209" w:type="dxa"/>
-          </w:tcPr>
-          <w:p>
-            <w:r>
-              <w:t xml:space="preserve">On écrit la zone que je veux tirer </w:t>
-            </w:r>
-          </w:p>
-          <w:p>
-            <w:r>
-              <w:t>De A à E et de 1 à 5</w:t>
-            </w:r>
-          </w:p>
-        </w:tc>
-        <w:tc>
-          <w:tcPr>
-            <w:tcW w:w="3209" w:type="dxa"/>
+            <w:tcW w:w="2996" w:type="dxa"/>
+          </w:tcPr>
+          <w:p>
+            <w:r>
+              <w:t>Au lancement de la partie</w:t>
+            </w:r>
+          </w:p>
+          <w:p>
+            <w:r>
+              <w:t xml:space="preserve">choisir « jouer contre le PC » </w:t>
+            </w:r>
+          </w:p>
+        </w:tc>
+        <w:tc>
+          <w:tcPr>
+            <w:tcW w:w="3040" w:type="dxa"/>
           </w:tcPr>
           <w:p/>
         </w:tc>
         <w:tc>
           <w:tcPr>
-            <w:tcW w:w="3210" w:type="dxa"/>
-          </w:tcPr>
-          <w:p/>
+            <w:tcW w:w="3024" w:type="dxa"/>
+          </w:tcPr>
+          <w:p>
+            <w:r>
+              <w:t xml:space="preserve">Affiche </w:t>
+            </w:r>
+            <w:r>
+              <w:t>de votre grille ainsi qu’une grille vide ou vous pouvez choisir de tirer</w:t>
+            </w:r>
+          </w:p>
         </w:tc>
       </w:tr>
       <w:tr>
@@ -5764,35 +5788,227 @@
         </w:trPr>
         <w:tc>
           <w:tcPr>
-            <w:tcW w:w="3209" w:type="dxa"/>
-          </w:tcPr>
-          <w:p>
-            <w:r>
-              <w:t>On joue</w:t>
-            </w:r>
-          </w:p>
-        </w:tc>
-        <w:tc>
-          <w:tcPr>
-            <w:tcW w:w="3209" w:type="dxa"/>
+            <w:tcW w:w="2996" w:type="dxa"/>
+          </w:tcPr>
+          <w:p>
+            <w:r>
+              <w:t>On inscrit A2</w:t>
+            </w:r>
+          </w:p>
+        </w:tc>
+        <w:tc>
+          <w:tcPr>
+            <w:tcW w:w="3040" w:type="dxa"/>
           </w:tcPr>
           <w:p/>
         </w:tc>
         <w:tc>
           <w:tcPr>
-            <w:tcW w:w="3210" w:type="dxa"/>
+            <w:tcW w:w="3024" w:type="dxa"/>
+          </w:tcPr>
+          <w:p>
+            <w:r>
+              <w:t>A l’eau</w:t>
+            </w:r>
+          </w:p>
+        </w:tc>
+      </w:tr>
+      <w:tr>
+        <w:trPr>
+          <w:trHeight w:val="454"/>
+        </w:trPr>
+        <w:tc>
+          <w:tcPr>
+            <w:tcW w:w="2996" w:type="dxa"/>
+          </w:tcPr>
+          <w:p>
+            <w:r>
+              <w:t>On inscrit B5</w:t>
+            </w:r>
+          </w:p>
+        </w:tc>
+        <w:tc>
+          <w:tcPr>
+            <w:tcW w:w="3040" w:type="dxa"/>
           </w:tcPr>
           <w:p/>
+        </w:tc>
+        <w:tc>
+          <w:tcPr>
+            <w:tcW w:w="3024" w:type="dxa"/>
+          </w:tcPr>
+          <w:p>
+            <w:r>
+              <w:t>Touché !</w:t>
+            </w:r>
+          </w:p>
+        </w:tc>
+      </w:tr>
+      <w:tr>
+        <w:trPr>
+          <w:trHeight w:val="454"/>
+        </w:trPr>
+        <w:tc>
+          <w:tcPr>
+            <w:tcW w:w="2996" w:type="dxa"/>
+          </w:tcPr>
+          <w:p>
+            <w:r>
+              <w:t>On inscrit B6</w:t>
+            </w:r>
+          </w:p>
+        </w:tc>
+        <w:tc>
+          <w:tcPr>
+            <w:tcW w:w="3040" w:type="dxa"/>
+          </w:tcPr>
+          <w:p/>
+        </w:tc>
+        <w:tc>
+          <w:tcPr>
+            <w:tcW w:w="3024" w:type="dxa"/>
+          </w:tcPr>
+          <w:p>
+            <w:r>
+              <w:t>Coulé</w:t>
+            </w:r>
+          </w:p>
+        </w:tc>
+      </w:tr>
+      <w:tr>
+        <w:trPr>
+          <w:trHeight w:val="454"/>
+        </w:trPr>
+        <w:tc>
+          <w:tcPr>
+            <w:tcW w:w="2996" w:type="dxa"/>
+          </w:tcPr>
+          <w:p>
+            <w:r>
+              <w:t xml:space="preserve">On </w:t>
+            </w:r>
+            <w:r>
+              <w:t>inscrit D8</w:t>
+            </w:r>
+          </w:p>
+        </w:tc>
+        <w:tc>
+          <w:tcPr>
+            <w:tcW w:w="3040" w:type="dxa"/>
+          </w:tcPr>
+          <w:p/>
+        </w:tc>
+        <w:tc>
+          <w:tcPr>
+            <w:tcW w:w="3024" w:type="dxa"/>
+          </w:tcPr>
+          <w:p>
+            <w:r>
+              <w:t>Touché coulé le bateau de 1 sur 1</w:t>
+            </w:r>
+          </w:p>
+        </w:tc>
+      </w:tr>
+      <w:tr>
+        <w:trPr>
+          <w:trHeight w:val="454"/>
+        </w:trPr>
+        <w:tc>
+          <w:tcPr>
+            <w:tcW w:w="2996" w:type="dxa"/>
+          </w:tcPr>
+          <w:p>
+            <w:r>
+              <w:t>On inscrit E4</w:t>
+            </w:r>
+          </w:p>
+        </w:tc>
+        <w:tc>
+          <w:tcPr>
+            <w:tcW w:w="3040" w:type="dxa"/>
+          </w:tcPr>
+          <w:p/>
+        </w:tc>
+        <w:tc>
+          <w:tcPr>
+            <w:tcW w:w="3024" w:type="dxa"/>
+          </w:tcPr>
+          <w:p>
+            <w:r>
+              <w:t xml:space="preserve">Touché </w:t>
+            </w:r>
+          </w:p>
+        </w:tc>
+      </w:tr>
+      <w:tr>
+        <w:trPr>
+          <w:trHeight w:val="454"/>
+        </w:trPr>
+        <w:tc>
+          <w:tcPr>
+            <w:tcW w:w="2996" w:type="dxa"/>
+          </w:tcPr>
+          <w:p>
+            <w:r>
+              <w:t>On inscrit E5</w:t>
+            </w:r>
+          </w:p>
+        </w:tc>
+        <w:tc>
+          <w:tcPr>
+            <w:tcW w:w="3040" w:type="dxa"/>
+          </w:tcPr>
+          <w:p/>
+        </w:tc>
+        <w:tc>
+          <w:tcPr>
+            <w:tcW w:w="3024" w:type="dxa"/>
+          </w:tcPr>
+          <w:p>
+            <w:r>
+              <w:t xml:space="preserve">Touché </w:t>
+            </w:r>
+          </w:p>
+        </w:tc>
+      </w:tr>
+      <w:tr>
+        <w:trPr>
+          <w:trHeight w:val="454"/>
+        </w:trPr>
+        <w:tc>
+          <w:tcPr>
+            <w:tcW w:w="2996" w:type="dxa"/>
+          </w:tcPr>
+          <w:p>
+            <w:r>
+              <w:t>On inscrit E6</w:t>
+            </w:r>
+          </w:p>
+        </w:tc>
+        <w:tc>
+          <w:tcPr>
+            <w:tcW w:w="3040" w:type="dxa"/>
+          </w:tcPr>
+          <w:p>
+            <w:r>
+              <w:t>On a coulé le dernier bateau</w:t>
+            </w:r>
+          </w:p>
+        </w:tc>
+        <w:tc>
+          <w:tcPr>
+            <w:tcW w:w="3024" w:type="dxa"/>
+          </w:tcPr>
+          <w:p>
+            <w:r>
+              <w:t>Affichage touché coulé + victoire</w:t>
+            </w:r>
+          </w:p>
         </w:tc>
       </w:tr>
     </w:tbl>
     <w:p/>
     <w:p>
-      <w:r>
-        <w:br w:type="page"/>
-      </w:r>
-    </w:p>
-    <w:p>
       <w:pPr>
         <w:pStyle w:val="Titre2"/>
         <w:rPr>
@@ -5800,17 +6016,16 @@
           <w:iCs/>
         </w:rPr>
       </w:pPr>
-      <w:bookmarkStart w:id="10" w:name="_Toc71691012"/>
-      <w:bookmarkStart w:id="11" w:name="_Toc2333857"/>
+      <w:bookmarkStart w:id="10" w:name="_Toc2333857"/>
+      <w:bookmarkStart w:id="11" w:name="_Toc71691012"/>
       <w:r>
         <w:rPr>
           <w:i w:val="0"/>
           <w:iCs/>
         </w:rPr>
-        <w:lastRenderedPageBreak/>
         <w:t>Modèle Conceptuel de Données</w:t>
       </w:r>
-      <w:bookmarkEnd w:id="11"/>
+      <w:bookmarkEnd w:id="10"/>
     </w:p>
     <w:p>
       <w:pPr>
@@ -5844,7 +6059,7 @@
         </w:rPr>
         <w:t>Stratégie de test</w:t>
       </w:r>
-      <w:bookmarkEnd w:id="10"/>
+      <w:bookmarkEnd w:id="11"/>
       <w:bookmarkEnd w:id="12"/>
     </w:p>
     <w:p>
@@ -6059,7 +6274,21 @@
         <w:rPr>
           <w:color w:val="00B0F0"/>
         </w:rPr>
-        <w:t xml:space="preserve"> en matériel ou licenses)</w:t>
+        <w:t xml:space="preserve"> en matériel ou </w:t>
+      </w:r>
+      <w:proofErr w:type="spellStart"/>
+      <w:r>
+        <w:rPr>
+          <w:color w:val="00B0F0"/>
+        </w:rPr>
+        <w:t>licenses</w:t>
+      </w:r>
+      <w:proofErr w:type="spellEnd"/>
+      <w:r>
+        <w:rPr>
+          <w:color w:val="00B0F0"/>
+        </w:rPr>
+        <w:t>)</w:t>
       </w:r>
       <w:r>
         <w:rPr>
@@ -6283,7 +6512,21 @@
         <w:rPr>
           <w:color w:val="00B0F0"/>
         </w:rPr>
-        <w:t>Logiciels tiers (utilitaires, frameworks, navigateurs cible,…)</w:t>
+        <w:t xml:space="preserve">Logiciels tiers (utilitaires, </w:t>
+      </w:r>
+      <w:proofErr w:type="spellStart"/>
+      <w:r>
+        <w:rPr>
+          <w:color w:val="00B0F0"/>
+        </w:rPr>
+        <w:t>frameworks</w:t>
+      </w:r>
+      <w:proofErr w:type="spellEnd"/>
+      <w:r>
+        <w:rPr>
+          <w:color w:val="00B0F0"/>
+        </w:rPr>
+        <w:t>, navigateurs cible,…)</w:t>
       </w:r>
     </w:p>
     <w:p>
@@ -6503,6 +6746,7 @@
           <w:color w:val="00B0F0"/>
         </w:rPr>
       </w:pPr>
+      <w:proofErr w:type="spellStart"/>
       <w:r>
         <w:rPr>
           <w:color w:val="00B0F0"/>
@@ -6513,7 +6757,14 @@
         <w:rPr>
           <w:color w:val="00B0F0"/>
         </w:rPr>
-        <w:t>seudo-code ou organigramme</w:t>
+        <w:t>seudo-code</w:t>
+      </w:r>
+      <w:proofErr w:type="spellEnd"/>
+      <w:r>
+        <w:rPr>
+          <w:color w:val="00B0F0"/>
+        </w:rPr>
+        <w:t xml:space="preserve"> ou organigramme</w:t>
       </w:r>
       <w:r>
         <w:rPr>
@@ -6728,8 +6979,37 @@
         <w:pStyle w:val="Help"/>
       </w:pPr>
       <w:r>
-        <w:t>Identification, date et raison de chaque livraison formelle effectuée au cours du projet.</w:t>
-      </w:r>
+        <w:t>Identification, date et raison de chaque livraison formel</w:t>
+      </w:r>
+      <w:r>
+        <w:t>le effectuée au cours du projet.</w:t>
+      </w:r>
+    </w:p>
+    <w:p>
+      <w:pPr>
+        <w:rPr>
+          <w:color w:val="548DD4"/>
+          <w:szCs w:val="14"/>
+        </w:rPr>
+        <w:sectPr>
+          <w:headerReference w:type="default" r:id="rId10"/>
+          <w:footerReference w:type="default" r:id="rId11"/>
+          <w:type w:val="continuous"/>
+          <w:pgSz w:w="11906" w:h="16838" w:code="9"/>
+          <w:pgMar w:top="1418" w:right="1418" w:bottom="1418" w:left="1418" w:header="720" w:footer="720" w:gutter="0"/>
+          <w:cols w:space="720"/>
+          <w:titlePg/>
+          <w:docGrid w:linePitch="326"/>
+        </w:sectPr>
+      </w:pPr>
+    </w:p>
+    <w:p>
+      <w:pPr>
+        <w:rPr>
+          <w:color w:val="548DD4"/>
+          <w:szCs w:val="14"/>
+        </w:rPr>
+      </w:pPr>
     </w:p>
     <w:p>
       <w:pPr>
@@ -6761,24 +7041,26 @@
         <w:t>Tableau des résultats</w:t>
       </w:r>
     </w:p>
+    <w:p/>
     <w:tbl>
       <w:tblPr>
         <w:tblStyle w:val="Grilledutableau"/>
-        <w:tblpPr w:leftFromText="141" w:rightFromText="141" w:vertAnchor="text" w:horzAnchor="margin" w:tblpY="160"/>
-        <w:tblW w:w="9067" w:type="dxa"/>
+        <w:tblpPr w:leftFromText="141" w:rightFromText="141" w:vertAnchor="text" w:horzAnchor="margin" w:tblpX="-147" w:tblpY="160"/>
+        <w:tblW w:w="7513" w:type="dxa"/>
         <w:tblLook w:val="04A0" w:firstRow="1" w:lastRow="0" w:firstColumn="1" w:lastColumn="0" w:noHBand="0" w:noVBand="1"/>
       </w:tblPr>
       <w:tblGrid>
-        <w:gridCol w:w="5378"/>
-        <w:gridCol w:w="3689"/>
+        <w:gridCol w:w="3403"/>
+        <w:gridCol w:w="2126"/>
+        <w:gridCol w:w="1984"/>
       </w:tblGrid>
       <w:tr>
         <w:trPr>
-          <w:trHeight w:val="1266"/>
+          <w:trHeight w:val="979"/>
         </w:trPr>
         <w:tc>
           <w:tcPr>
-            <w:tcW w:w="5378" w:type="dxa"/>
+            <w:tcW w:w="3403" w:type="dxa"/>
             <w:shd w:val="clear" w:color="auto" w:fill="D0CECE" w:themeFill="background2" w:themeFillShade="E6"/>
           </w:tcPr>
           <w:p>
@@ -6796,11 +7078,19 @@
             </w:pPr>
             <w:bookmarkStart w:id="31" w:name="_Toc2333870"/>
             <w:bookmarkStart w:id="32" w:name="_Toc25553323"/>
-          </w:p>
-        </w:tc>
-        <w:tc>
-          <w:tcPr>
-            <w:tcW w:w="3689" w:type="dxa"/>
+            <w:r>
+              <w:rPr>
+                <w:i w:val="0"/>
+                <w:sz w:val="22"/>
+                <w:u w:val="none"/>
+              </w:rPr>
+              <w:t xml:space="preserve">Scénarios </w:t>
+            </w:r>
+          </w:p>
+        </w:tc>
+        <w:tc>
+          <w:tcPr>
+            <w:tcW w:w="2126" w:type="dxa"/>
           </w:tcPr>
           <w:p>
             <w:pPr>
@@ -6813,44 +7103,149 @@
               <w:rPr>
                 <w:i w:val="0"/>
                 <w:u w:val="none"/>
+                <w:lang w:val="en-GB"/>
               </w:rPr>
             </w:pPr>
             <w:r>
               <w:rPr>
                 <w:i w:val="0"/>
                 <w:u w:val="none"/>
+                <w:lang w:val="en-GB"/>
               </w:rPr>
-              <w:t>Pedro</w:t>
-            </w:r>
-            <w:r>
+              <w:t>Pedro Pinto</w:t>
+            </w:r>
+          </w:p>
+          <w:p>
+            <w:pPr>
+              <w:rPr>
+                <w:lang w:val="en-GB"/>
+              </w:rPr>
+            </w:pPr>
+            <w:r>
+              <w:rPr>
+                <w:lang w:val="en-GB"/>
+              </w:rPr>
+              <w:t>21.03.2019</w:t>
+            </w:r>
+          </w:p>
+          <w:p>
+            <w:pPr>
+              <w:rPr>
+                <w:lang w:val="en-GB"/>
+              </w:rPr>
+            </w:pPr>
+            <w:r>
+              <w:rPr>
+                <w:lang w:val="en-GB"/>
+              </w:rPr>
+              <w:t>SC-131-PC17</w:t>
+            </w:r>
+          </w:p>
+          <w:p>
+            <w:pPr>
+              <w:rPr>
+                <w:lang w:val="en-GB"/>
+              </w:rPr>
+            </w:pPr>
+            <w:r>
+              <w:rPr>
+                <w:lang w:val="en-GB"/>
+              </w:rPr>
+              <w:t>PC W10</w:t>
+            </w:r>
+          </w:p>
+        </w:tc>
+        <w:tc>
+          <w:tcPr>
+            <w:tcW w:w="1984" w:type="dxa"/>
+          </w:tcPr>
+          <w:p>
+            <w:pPr>
+              <w:pStyle w:val="Titre2"/>
+              <w:numPr>
+                <w:ilvl w:val="0"/>
+                <w:numId w:val="0"/>
+              </w:numPr>
+              <w:spacing w:before="0" w:after="0"/>
               <w:rPr>
                 <w:i w:val="0"/>
                 <w:u w:val="none"/>
+                <w:lang w:val="en-GB"/>
               </w:rPr>
-              <w:t xml:space="preserve"> Pinto</w:t>
-            </w:r>
-          </w:p>
-          <w:p>
-            <w:r>
-              <w:t>21.03.2019</w:t>
-            </w:r>
-          </w:p>
-          <w:p>
-            <w:r>
+            </w:pPr>
+            <w:r>
+              <w:rPr>
+                <w:i w:val="0"/>
+                <w:u w:val="none"/>
+                <w:lang w:val="en-GB"/>
+              </w:rPr>
+              <w:t>Pedro Pinto</w:t>
+            </w:r>
+          </w:p>
+          <w:p>
+            <w:pPr>
+              <w:rPr>
+                <w:lang w:val="en-GB"/>
+              </w:rPr>
+            </w:pPr>
+            <w:r>
+              <w:rPr>
+                <w:lang w:val="en-GB"/>
+              </w:rPr>
+              <w:t>25</w:t>
+            </w:r>
+            <w:r>
+              <w:rPr>
+                <w:lang w:val="en-GB"/>
+              </w:rPr>
+              <w:t>.03.2019</w:t>
+            </w:r>
+          </w:p>
+          <w:p>
+            <w:pPr>
+              <w:rPr>
+                <w:lang w:val="en-GB"/>
+              </w:rPr>
+            </w:pPr>
+            <w:r>
+              <w:rPr>
+                <w:lang w:val="en-GB"/>
+              </w:rPr>
               <w:t>SC-131-PC17</w:t>
             </w:r>
           </w:p>
           <w:p>
-            <w:r>
+            <w:pPr>
+              <w:pStyle w:val="Titre2"/>
+              <w:numPr>
+                <w:ilvl w:val="0"/>
+                <w:numId w:val="0"/>
+              </w:numPr>
+              <w:spacing w:before="0" w:after="0"/>
+              <w:rPr>
+                <w:b w:val="0"/>
+                <w:u w:val="none"/>
+                <w:lang w:val="en-GB"/>
+              </w:rPr>
+            </w:pPr>
+            <w:r>
+              <w:rPr>
+                <w:b w:val="0"/>
+                <w:u w:val="none"/>
+                <w:lang w:val="en-GB"/>
+              </w:rPr>
               <w:t>PC W10</w:t>
             </w:r>
           </w:p>
         </w:tc>
       </w:tr>
       <w:tr>
-        <w:tc>
-          <w:tcPr>
-            <w:tcW w:w="5378" w:type="dxa"/>
+        <w:trPr>
+          <w:trHeight w:val="274"/>
+        </w:trPr>
+        <w:tc>
+          <w:tcPr>
+            <w:tcW w:w="3403" w:type="dxa"/>
           </w:tcPr>
           <w:p>
             <w:pPr>
@@ -6882,14 +7277,14 @@
                 <w:sz w:val="22"/>
                 <w:u w:val="none"/>
               </w:rPr>
-              <w:t xml:space="preserve">affichage de la grille </w:t>
-            </w:r>
-          </w:p>
-        </w:tc>
-        <w:tc>
-          <w:tcPr>
-            <w:tcW w:w="3689" w:type="dxa"/>
-            <w:shd w:val="clear" w:color="auto" w:fill="C5E0B3" w:themeFill="accent6" w:themeFillTint="66"/>
+              <w:t>Lire les règles</w:t>
+            </w:r>
+          </w:p>
+        </w:tc>
+        <w:tc>
+          <w:tcPr>
+            <w:tcW w:w="2126" w:type="dxa"/>
+            <w:shd w:val="clear" w:color="auto" w:fill="70AD47" w:themeFill="accent6"/>
           </w:tcPr>
           <w:p>
             <w:pPr>
@@ -6916,11 +7311,10 @@
             </w:r>
           </w:p>
         </w:tc>
-      </w:tr>
-      <w:tr>
-        <w:tc>
-          <w:tcPr>
-            <w:tcW w:w="5378" w:type="dxa"/>
+        <w:tc>
+          <w:tcPr>
+            <w:tcW w:w="1984" w:type="dxa"/>
+            <w:shd w:val="clear" w:color="auto" w:fill="FFFFFF" w:themeFill="background1"/>
           </w:tcPr>
           <w:p>
             <w:pPr>
@@ -6936,21 +7330,16 @@
                 <w:u w:val="none"/>
               </w:rPr>
             </w:pPr>
-            <w:r>
-              <w:rPr>
-                <w:b w:val="0"/>
-                <w:i w:val="0"/>
-                <w:sz w:val="22"/>
-                <w:u w:val="none"/>
-              </w:rPr>
-              <w:t>-affichage d’un menu</w:t>
-            </w:r>
-          </w:p>
-        </w:tc>
-        <w:tc>
-          <w:tcPr>
-            <w:tcW w:w="3689" w:type="dxa"/>
-            <w:shd w:val="clear" w:color="auto" w:fill="C5E0B3" w:themeFill="accent6" w:themeFillTint="66"/>
+          </w:p>
+        </w:tc>
+      </w:tr>
+      <w:tr>
+        <w:trPr>
+          <w:trHeight w:val="56"/>
+        </w:trPr>
+        <w:tc>
+          <w:tcPr>
+            <w:tcW w:w="3403" w:type="dxa"/>
           </w:tcPr>
           <w:p>
             <w:pPr>
@@ -6973,15 +7362,23 @@
                 <w:sz w:val="22"/>
                 <w:u w:val="none"/>
               </w:rPr>
-              <w:t>Ok</w:t>
-            </w:r>
-          </w:p>
-        </w:tc>
-      </w:tr>
-      <w:tr>
-        <w:tc>
-          <w:tcPr>
-            <w:tcW w:w="5378" w:type="dxa"/>
+              <w:t>-</w:t>
+            </w:r>
+            <w:r>
+              <w:rPr>
+                <w:b w:val="0"/>
+                <w:i w:val="0"/>
+                <w:sz w:val="22"/>
+                <w:u w:val="none"/>
+              </w:rPr>
+              <w:t xml:space="preserve">Regarder une vidéo </w:t>
+            </w:r>
+          </w:p>
+        </w:tc>
+        <w:tc>
+          <w:tcPr>
+            <w:tcW w:w="2126" w:type="dxa"/>
+            <w:shd w:val="clear" w:color="auto" w:fill="EC2314"/>
           </w:tcPr>
           <w:p>
             <w:pPr>
@@ -7004,23 +7401,14 @@
                 <w:sz w:val="22"/>
                 <w:u w:val="none"/>
               </w:rPr>
-              <w:t>-</w:t>
-            </w:r>
-            <w:r>
-              <w:rPr>
-                <w:b w:val="0"/>
-                <w:i w:val="0"/>
-                <w:sz w:val="22"/>
-                <w:u w:val="none"/>
-              </w:rPr>
-              <w:t>interagir avec le menu</w:t>
-            </w:r>
-          </w:p>
-        </w:tc>
-        <w:tc>
-          <w:tcPr>
-            <w:tcW w:w="3689" w:type="dxa"/>
-            <w:shd w:val="clear" w:color="auto" w:fill="C5E0B3" w:themeFill="accent6" w:themeFillTint="66"/>
+              <w:t>KO</w:t>
+            </w:r>
+          </w:p>
+        </w:tc>
+        <w:tc>
+          <w:tcPr>
+            <w:tcW w:w="1984" w:type="dxa"/>
+            <w:shd w:val="clear" w:color="auto" w:fill="70AD47" w:themeFill="accent6"/>
           </w:tcPr>
           <w:p>
             <w:pPr>
@@ -7048,16 +7436,295 @@
           </w:p>
         </w:tc>
       </w:tr>
+      <w:tr>
+        <w:trPr>
+          <w:trHeight w:val="134"/>
+        </w:trPr>
+        <w:tc>
+          <w:tcPr>
+            <w:tcW w:w="3403" w:type="dxa"/>
+          </w:tcPr>
+          <w:p>
+            <w:pPr>
+              <w:pStyle w:val="Titre2"/>
+              <w:numPr>
+                <w:ilvl w:val="0"/>
+                <w:numId w:val="0"/>
+              </w:numPr>
+              <w:rPr>
+                <w:b w:val="0"/>
+                <w:i w:val="0"/>
+                <w:sz w:val="22"/>
+                <w:u w:val="none"/>
+              </w:rPr>
+            </w:pPr>
+            <w:r>
+              <w:rPr>
+                <w:b w:val="0"/>
+                <w:i w:val="0"/>
+                <w:sz w:val="22"/>
+                <w:u w:val="none"/>
+              </w:rPr>
+              <w:t>-</w:t>
+            </w:r>
+            <w:r>
+              <w:rPr>
+                <w:b w:val="0"/>
+                <w:i w:val="0"/>
+                <w:sz w:val="22"/>
+                <w:u w:val="none"/>
+              </w:rPr>
+              <w:t xml:space="preserve">Jouer sur une grille prédéfinie </w:t>
+            </w:r>
+          </w:p>
+        </w:tc>
+        <w:tc>
+          <w:tcPr>
+            <w:tcW w:w="2126" w:type="dxa"/>
+            <w:shd w:val="clear" w:color="auto" w:fill="70AD47" w:themeFill="accent6"/>
+          </w:tcPr>
+          <w:p>
+            <w:pPr>
+              <w:pStyle w:val="Titre2"/>
+              <w:numPr>
+                <w:ilvl w:val="0"/>
+                <w:numId w:val="0"/>
+              </w:numPr>
+              <w:rPr>
+                <w:b w:val="0"/>
+                <w:i w:val="0"/>
+                <w:sz w:val="22"/>
+                <w:u w:val="none"/>
+              </w:rPr>
+            </w:pPr>
+            <w:r>
+              <w:rPr>
+                <w:b w:val="0"/>
+                <w:i w:val="0"/>
+                <w:sz w:val="22"/>
+                <w:u w:val="none"/>
+              </w:rPr>
+              <w:t>OK</w:t>
+            </w:r>
+          </w:p>
+        </w:tc>
+        <w:tc>
+          <w:tcPr>
+            <w:tcW w:w="1984" w:type="dxa"/>
+            <w:shd w:val="clear" w:color="auto" w:fill="FFFFFF" w:themeFill="background1"/>
+          </w:tcPr>
+          <w:p>
+            <w:pPr>
+              <w:pStyle w:val="Titre2"/>
+              <w:numPr>
+                <w:ilvl w:val="0"/>
+                <w:numId w:val="0"/>
+              </w:numPr>
+              <w:rPr>
+                <w:b w:val="0"/>
+                <w:i w:val="0"/>
+                <w:sz w:val="22"/>
+                <w:u w:val="none"/>
+              </w:rPr>
+            </w:pPr>
+          </w:p>
+        </w:tc>
+      </w:tr>
+      <w:tr>
+        <w:trPr>
+          <w:trHeight w:val="142"/>
+        </w:trPr>
+        <w:tc>
+          <w:tcPr>
+            <w:tcW w:w="3403" w:type="dxa"/>
+          </w:tcPr>
+          <w:p>
+            <w:pPr>
+              <w:pStyle w:val="Titre2"/>
+              <w:numPr>
+                <w:ilvl w:val="0"/>
+                <w:numId w:val="0"/>
+              </w:numPr>
+              <w:rPr>
+                <w:b w:val="0"/>
+                <w:i w:val="0"/>
+                <w:sz w:val="22"/>
+                <w:u w:val="none"/>
+              </w:rPr>
+            </w:pPr>
+            <w:r>
+              <w:rPr>
+                <w:b w:val="0"/>
+                <w:i w:val="0"/>
+                <w:sz w:val="22"/>
+                <w:u w:val="none"/>
+              </w:rPr>
+              <w:t>-</w:t>
+            </w:r>
+            <w:r>
+              <w:rPr>
+                <w:b w:val="0"/>
+                <w:i w:val="0"/>
+                <w:sz w:val="22"/>
+                <w:u w:val="none"/>
+              </w:rPr>
+              <w:t>Tirer sur la zone adverse</w:t>
+            </w:r>
+          </w:p>
+        </w:tc>
+        <w:tc>
+          <w:tcPr>
+            <w:tcW w:w="2126" w:type="dxa"/>
+            <w:shd w:val="clear" w:color="auto" w:fill="FFFFFF" w:themeFill="background1"/>
+          </w:tcPr>
+          <w:p>
+            <w:pPr>
+              <w:pStyle w:val="Titre2"/>
+              <w:numPr>
+                <w:ilvl w:val="0"/>
+                <w:numId w:val="0"/>
+              </w:numPr>
+              <w:rPr>
+                <w:b w:val="0"/>
+                <w:i w:val="0"/>
+                <w:sz w:val="22"/>
+                <w:u w:val="none"/>
+              </w:rPr>
+            </w:pPr>
+          </w:p>
+        </w:tc>
+        <w:tc>
+          <w:tcPr>
+            <w:tcW w:w="1984" w:type="dxa"/>
+            <w:shd w:val="clear" w:color="auto" w:fill="70AD47" w:themeFill="accent6"/>
+          </w:tcPr>
+          <w:p>
+            <w:pPr>
+              <w:pStyle w:val="Titre2"/>
+              <w:numPr>
+                <w:ilvl w:val="0"/>
+                <w:numId w:val="0"/>
+              </w:numPr>
+              <w:rPr>
+                <w:b w:val="0"/>
+                <w:i w:val="0"/>
+                <w:sz w:val="22"/>
+                <w:u w:val="none"/>
+              </w:rPr>
+            </w:pPr>
+            <w:r>
+              <w:rPr>
+                <w:b w:val="0"/>
+                <w:i w:val="0"/>
+                <w:sz w:val="22"/>
+                <w:u w:val="none"/>
+              </w:rPr>
+              <w:t>OK</w:t>
+            </w:r>
+          </w:p>
+        </w:tc>
+      </w:tr>
+      <w:tr>
+        <w:trPr>
+          <w:trHeight w:val="142"/>
+        </w:trPr>
+        <w:tc>
+          <w:tcPr>
+            <w:tcW w:w="3403" w:type="dxa"/>
+          </w:tcPr>
+          <w:p>
+            <w:pPr>
+              <w:pStyle w:val="Titre2"/>
+              <w:numPr>
+                <w:ilvl w:val="0"/>
+                <w:numId w:val="0"/>
+              </w:numPr>
+              <w:rPr>
+                <w:b w:val="0"/>
+                <w:i w:val="0"/>
+                <w:sz w:val="22"/>
+                <w:u w:val="none"/>
+              </w:rPr>
+            </w:pPr>
+            <w:r>
+              <w:rPr>
+                <w:b w:val="0"/>
+                <w:i w:val="0"/>
+                <w:sz w:val="22"/>
+                <w:u w:val="none"/>
+              </w:rPr>
+              <w:t>-Lancer une partie contre le PC</w:t>
+            </w:r>
+          </w:p>
+        </w:tc>
+        <w:tc>
+          <w:tcPr>
+            <w:tcW w:w="2126" w:type="dxa"/>
+            <w:shd w:val="clear" w:color="auto" w:fill="FFFFFF" w:themeFill="background1"/>
+          </w:tcPr>
+          <w:p>
+            <w:pPr>
+              <w:pStyle w:val="Titre2"/>
+              <w:numPr>
+                <w:ilvl w:val="0"/>
+                <w:numId w:val="0"/>
+              </w:numPr>
+              <w:rPr>
+                <w:b w:val="0"/>
+                <w:i w:val="0"/>
+                <w:sz w:val="22"/>
+                <w:u w:val="none"/>
+              </w:rPr>
+            </w:pPr>
+          </w:p>
+        </w:tc>
+        <w:tc>
+          <w:tcPr>
+            <w:tcW w:w="1984" w:type="dxa"/>
+            <w:shd w:val="clear" w:color="auto" w:fill="FFFFFF" w:themeFill="background1"/>
+          </w:tcPr>
+          <w:p>
+            <w:pPr>
+              <w:pStyle w:val="Titre2"/>
+              <w:numPr>
+                <w:ilvl w:val="0"/>
+                <w:numId w:val="0"/>
+              </w:numPr>
+              <w:rPr>
+                <w:b w:val="0"/>
+                <w:i w:val="0"/>
+                <w:sz w:val="22"/>
+                <w:u w:val="none"/>
+              </w:rPr>
+            </w:pPr>
+          </w:p>
+        </w:tc>
+      </w:tr>
       <w:bookmarkEnd w:id="31"/>
     </w:tbl>
     <w:p>
       <w:pPr>
-        <w:pStyle w:val="Help"/>
-      </w:pPr>
-    </w:p>
-    <w:p>
-      <w:pPr>
-        <w:pStyle w:val="Help"/>
+        <w:rPr>
+          <w:b/>
+          <w:iCs/>
+          <w:u w:val="single"/>
+        </w:rPr>
+        <w:sectPr>
+          <w:pgSz w:w="16838" w:h="11906" w:orient="landscape" w:code="9"/>
+          <w:pgMar w:top="1418" w:right="1418" w:bottom="1418" w:left="1418" w:header="720" w:footer="720" w:gutter="0"/>
+          <w:cols w:space="720"/>
+          <w:titlePg/>
+          <w:docGrid w:linePitch="326"/>
+        </w:sectPr>
+      </w:pPr>
+    </w:p>
+    <w:p>
+      <w:pPr>
+        <w:rPr>
+          <w:b/>
+          <w:iCs/>
+          <w:u w:val="single"/>
+        </w:rPr>
       </w:pPr>
     </w:p>
     <w:p>
@@ -7154,7 +7821,6 @@
         <w:rPr>
           <w:sz w:val="22"/>
         </w:rPr>
-        <w:lastRenderedPageBreak/>
         <w:t>Stratégie de test</w:t>
       </w:r>
     </w:p>
@@ -7815,6 +8481,44 @@
           </w:p>
         </w:tc>
       </w:tr>
+      <w:tr>
+        <w:tc>
+          <w:tcPr>
+            <w:tcW w:w="1418" w:type="dxa"/>
+          </w:tcPr>
+          <w:p>
+            <w:r>
+              <w:t>25.03.2019</w:t>
+            </w:r>
+          </w:p>
+        </w:tc>
+        <w:tc>
+          <w:tcPr>
+            <w:tcW w:w="7368" w:type="dxa"/>
+          </w:tcPr>
+          <w:p>
+            <w:pPr>
+              <w:rPr>
+                <w:rFonts w:ascii="Segoe UI" w:hAnsi="Segoe UI" w:cs="Segoe UI"/>
+                <w:color w:val="24292E"/>
+                <w:sz w:val="21"/>
+                <w:szCs w:val="21"/>
+                <w:shd w:val="clear" w:color="auto" w:fill="FFFFFF"/>
+              </w:rPr>
+            </w:pPr>
+            <w:r>
+              <w:rPr>
+                <w:rFonts w:ascii="Segoe UI" w:hAnsi="Segoe UI" w:cs="Segoe UI"/>
+                <w:color w:val="24292E"/>
+                <w:sz w:val="21"/>
+                <w:szCs w:val="21"/>
+                <w:shd w:val="clear" w:color="auto" w:fill="FFFFFF"/>
+              </w:rPr>
+              <w:t>Testes effectuées préparation pour la suite du projet</w:t>
+            </w:r>
+          </w:p>
+        </w:tc>
+      </w:tr>
     </w:tbl>
     <w:p>
       <w:pPr>
@@ -7824,16 +8528,11 @@
       </w:pPr>
     </w:p>
     <w:sectPr>
-      <w:headerReference w:type="even" r:id="rId10"/>
-      <w:headerReference w:type="default" r:id="rId11"/>
-      <w:footerReference w:type="even" r:id="rId12"/>
-      <w:footerReference w:type="default" r:id="rId13"/>
-      <w:headerReference w:type="first" r:id="rId14"/>
-      <w:footerReference w:type="first" r:id="rId15"/>
       <w:pgSz w:w="11906" w:h="16838" w:code="9"/>
       <w:pgMar w:top="1418" w:right="1418" w:bottom="1418" w:left="1418" w:header="720" w:footer="720" w:gutter="0"/>
       <w:cols w:space="720"/>
       <w:titlePg/>
+      <w:docGrid w:linePitch="326"/>
     </w:sectPr>
   </w:body>
 </w:document>
@@ -7859,16 +8558,6 @@
 </file>
 
 <file path=word/footer1.xml><?xml version="1.0" encoding="utf-8"?>
-<w:ftr xmlns:wpc="http://schemas.microsoft.com/office/word/2010/wordprocessingCanvas" xmlns:cx="http://schemas.microsoft.com/office/drawing/2014/chartex" xmlns:cx1="http://schemas.microsoft.com/office/drawing/2015/9/8/chartex" xmlns:mc="http://schemas.openxmlformats.org/markup-compatibility/2006" xmlns:o="urn:schemas-microsoft-com:office:office" xmlns:r="http://schemas.openxmlformats.org/officeDocument/2006/relationships" xmlns:m="http://schemas.openxmlformats.org/officeDocument/2006/math" xmlns:v="urn:schemas-microsoft-com:vml" xmlns:wp14="http://schemas.microsoft.com/office/word/2010/wordprocessingDrawing" xmlns:wp="http://schemas.openxmlformats.org/drawingml/2006/wordprocessingDrawing" xmlns:w10="urn:schemas-microsoft-com:office:word" xmlns:w="http://schemas.openxmlformats.org/wordprocessingml/2006/main" xmlns:w14="http://schemas.microsoft.com/office/word/2010/wordml" xmlns:w15="http://schemas.microsoft.com/office/word/2012/wordml" xmlns:w16se="http://schemas.microsoft.com/office/word/2015/wordml/symex" xmlns:wpg="http://schemas.microsoft.com/office/word/2010/wordprocessingGroup" xmlns:wpi="http://schemas.microsoft.com/office/word/2010/wordprocessingInk" xmlns:wne="http://schemas.microsoft.com/office/word/2006/wordml" xmlns:wps="http://schemas.microsoft.com/office/word/2010/wordprocessingShape" mc:Ignorable="w14 w15 w16se wp14">
-  <w:p>
-    <w:pPr>
-      <w:pStyle w:val="Pieddepage"/>
-    </w:pPr>
-  </w:p>
-</w:ftr>
-</file>
-
-<file path=word/footer2.xml><?xml version="1.0" encoding="utf-8"?>
 <w:ftr xmlns:wpc="http://schemas.microsoft.com/office/word/2010/wordprocessingCanvas" xmlns:cx="http://schemas.microsoft.com/office/drawing/2014/chartex" xmlns:cx1="http://schemas.microsoft.com/office/drawing/2015/9/8/chartex" xmlns:mc="http://schemas.openxmlformats.org/markup-compatibility/2006" xmlns:o="urn:schemas-microsoft-com:office:office" xmlns:r="http://schemas.openxmlformats.org/officeDocument/2006/relationships" xmlns:m="http://schemas.openxmlformats.org/officeDocument/2006/math" xmlns:v="urn:schemas-microsoft-com:vml" xmlns:wp14="http://schemas.microsoft.com/office/word/2010/wordprocessingDrawing" xmlns:wp="http://schemas.openxmlformats.org/drawingml/2006/wordprocessingDrawing" xmlns:w10="urn:schemas-microsoft-com:office:word" xmlns:w="http://schemas.openxmlformats.org/wordprocessingml/2006/main" xmlns:w14="http://schemas.microsoft.com/office/word/2010/wordml" xmlns:w15="http://schemas.microsoft.com/office/word/2012/wordml" xmlns:w16se="http://schemas.microsoft.com/office/word/2015/wordml/symex" xmlns:wpg="http://schemas.microsoft.com/office/word/2010/wordprocessingGroup" xmlns:wpi="http://schemas.microsoft.com/office/word/2010/wordprocessingInk" xmlns:wne="http://schemas.microsoft.com/office/word/2006/wordml" xmlns:wps="http://schemas.microsoft.com/office/word/2010/wordprocessingShape" mc:Ignorable="w14 w15 w16se wp14">
   <w:p>
     <w:pPr>
@@ -7906,7 +8595,7 @@
         <w:rStyle w:val="Numrodepage"/>
         <w:noProof/>
       </w:rPr>
-      <w:t>5</w:t>
+      <w:t>8</w:t>
     </w:r>
     <w:r>
       <w:rPr>
@@ -7917,43 +8606,20 @@
     <w:r>
       <w:tab/>
     </w:r>
-    <w:r>
-      <w:fldChar w:fldCharType="begin"/>
-    </w:r>
-    <w:r>
-      <w:instrText xml:space="preserve"> SAVEDATE  \* MERGEFORMAT </w:instrText>
-    </w:r>
-    <w:r>
-      <w:fldChar w:fldCharType="separate"/>
-    </w:r>
-    <w:r>
-      <w:rPr>
-        <w:noProof/>
-      </w:rPr>
-      <w:t>21/03/2019 09:59:00</w:t>
-    </w:r>
-    <w:r>
-      <w:rPr>
-        <w:noProof/>
-      </w:rPr>
-      <w:fldChar w:fldCharType="end"/>
-    </w:r>
+    <w:fldSimple w:instr=" SAVEDATE  \* MERGEFORMAT ">
+      <w:r>
+        <w:rPr>
+          <w:noProof/>
+        </w:rPr>
+        <w:t>28/03/2019 09:18:00</w:t>
+      </w:r>
+    </w:fldSimple>
     <w:r>
       <w:rPr>
         <w:rStyle w:val="Numrodepage"/>
       </w:rPr>
       <w:tab/>
     </w:r>
-  </w:p>
-</w:ftr>
-</file>
-
-<file path=word/footer3.xml><?xml version="1.0" encoding="utf-8"?>
-<w:ftr xmlns:wpc="http://schemas.microsoft.com/office/word/2010/wordprocessingCanvas" xmlns:cx="http://schemas.microsoft.com/office/drawing/2014/chartex" xmlns:cx1="http://schemas.microsoft.com/office/drawing/2015/9/8/chartex" xmlns:mc="http://schemas.openxmlformats.org/markup-compatibility/2006" xmlns:o="urn:schemas-microsoft-com:office:office" xmlns:r="http://schemas.openxmlformats.org/officeDocument/2006/relationships" xmlns:m="http://schemas.openxmlformats.org/officeDocument/2006/math" xmlns:v="urn:schemas-microsoft-com:vml" xmlns:wp14="http://schemas.microsoft.com/office/word/2010/wordprocessingDrawing" xmlns:wp="http://schemas.openxmlformats.org/drawingml/2006/wordprocessingDrawing" xmlns:w10="urn:schemas-microsoft-com:office:word" xmlns:w="http://schemas.openxmlformats.org/wordprocessingml/2006/main" xmlns:w14="http://schemas.microsoft.com/office/word/2010/wordml" xmlns:w15="http://schemas.microsoft.com/office/word/2012/wordml" xmlns:w16se="http://schemas.microsoft.com/office/word/2015/wordml/symex" xmlns:wpg="http://schemas.microsoft.com/office/word/2010/wordprocessingGroup" xmlns:wpi="http://schemas.microsoft.com/office/word/2010/wordprocessingInk" xmlns:wne="http://schemas.microsoft.com/office/word/2006/wordml" xmlns:wps="http://schemas.microsoft.com/office/word/2010/wordprocessingShape" mc:Ignorable="w14 w15 w16se wp14">
-  <w:p>
-    <w:pPr>
-      <w:pStyle w:val="Pieddepage"/>
-    </w:pPr>
   </w:p>
 </w:ftr>
 </file>
@@ -7978,16 +8644,6 @@
 </file>
 
 <file path=word/header1.xml><?xml version="1.0" encoding="utf-8"?>
-<w:hdr xmlns:wpc="http://schemas.microsoft.com/office/word/2010/wordprocessingCanvas" xmlns:cx="http://schemas.microsoft.com/office/drawing/2014/chartex" xmlns:cx1="http://schemas.microsoft.com/office/drawing/2015/9/8/chartex" xmlns:mc="http://schemas.openxmlformats.org/markup-compatibility/2006" xmlns:o="urn:schemas-microsoft-com:office:office" xmlns:r="http://schemas.openxmlformats.org/officeDocument/2006/relationships" xmlns:m="http://schemas.openxmlformats.org/officeDocument/2006/math" xmlns:v="urn:schemas-microsoft-com:vml" xmlns:wp14="http://schemas.microsoft.com/office/word/2010/wordprocessingDrawing" xmlns:wp="http://schemas.openxmlformats.org/drawingml/2006/wordprocessingDrawing" xmlns:w10="urn:schemas-microsoft-com:office:word" xmlns:w="http://schemas.openxmlformats.org/wordprocessingml/2006/main" xmlns:w14="http://schemas.microsoft.com/office/word/2010/wordml" xmlns:w15="http://schemas.microsoft.com/office/word/2012/wordml" xmlns:w16se="http://schemas.microsoft.com/office/word/2015/wordml/symex" xmlns:wpg="http://schemas.microsoft.com/office/word/2010/wordprocessingGroup" xmlns:wpi="http://schemas.microsoft.com/office/word/2010/wordprocessingInk" xmlns:wne="http://schemas.microsoft.com/office/word/2006/wordml" xmlns:wps="http://schemas.microsoft.com/office/word/2010/wordprocessingShape" mc:Ignorable="w14 w15 w16se wp14">
-  <w:p>
-    <w:pPr>
-      <w:pStyle w:val="En-tte"/>
-    </w:pPr>
-  </w:p>
-</w:hdr>
-</file>
-
-<file path=word/header2.xml><?xml version="1.0" encoding="utf-8"?>
 <w:hdr xmlns:wpc="http://schemas.microsoft.com/office/word/2010/wordprocessingCanvas" xmlns:cx="http://schemas.microsoft.com/office/drawing/2014/chartex" xmlns:cx1="http://schemas.microsoft.com/office/drawing/2015/9/8/chartex" xmlns:mc="http://schemas.openxmlformats.org/markup-compatibility/2006" xmlns:o="urn:schemas-microsoft-com:office:office" xmlns:r="http://schemas.openxmlformats.org/officeDocument/2006/relationships" xmlns:m="http://schemas.openxmlformats.org/officeDocument/2006/math" xmlns:v="urn:schemas-microsoft-com:vml" xmlns:wp14="http://schemas.microsoft.com/office/word/2010/wordprocessingDrawing" xmlns:wp="http://schemas.openxmlformats.org/drawingml/2006/wordprocessingDrawing" xmlns:w10="urn:schemas-microsoft-com:office:word" xmlns:w="http://schemas.openxmlformats.org/wordprocessingml/2006/main" xmlns:w14="http://schemas.microsoft.com/office/word/2010/wordml" xmlns:w15="http://schemas.microsoft.com/office/word/2012/wordml" xmlns:w16se="http://schemas.microsoft.com/office/word/2015/wordml/symex" xmlns:wpg="http://schemas.microsoft.com/office/word/2010/wordprocessingGroup" xmlns:wpi="http://schemas.microsoft.com/office/word/2010/wordprocessingInk" xmlns:wne="http://schemas.microsoft.com/office/word/2006/wordml" xmlns:wps="http://schemas.microsoft.com/office/word/2010/wordprocessingShape" mc:Ignorable="w14 w15 w16se wp14">
   <w:p>
     <w:pPr>
@@ -8018,7 +8674,7 @@
           <wp:extent cx="1331595" cy="405130"/>
           <wp:effectExtent l="0" t="0" r="0" b="1270"/>
           <wp:wrapNone/>
-          <wp:docPr id="1" name="Image 2" descr="Description : logo informatique vert 2008"/>
+          <wp:docPr id="7" name="Image 2" descr="Description : logo informatique vert 2008"/>
           <wp:cNvGraphicFramePr>
             <a:graphicFrameLocks xmlns:a="http://schemas.openxmlformats.org/drawingml/2006/main" noChangeAspect="1"/>
           </wp:cNvGraphicFramePr>
@@ -8078,20 +8734,10 @@
         <w:sz w:val="36"/>
         <w:u w:val="single"/>
       </w:rPr>
-      <w:t>Titre Projet</w:t>
+      <w:t>Bataille navale</w:t>
     </w:r>
   </w:p>
   <w:p/>
-</w:hdr>
-</file>
-
-<file path=word/header3.xml><?xml version="1.0" encoding="utf-8"?>
-<w:hdr xmlns:wpc="http://schemas.microsoft.com/office/word/2010/wordprocessingCanvas" xmlns:cx="http://schemas.microsoft.com/office/drawing/2014/chartex" xmlns:cx1="http://schemas.microsoft.com/office/drawing/2015/9/8/chartex" xmlns:mc="http://schemas.openxmlformats.org/markup-compatibility/2006" xmlns:o="urn:schemas-microsoft-com:office:office" xmlns:r="http://schemas.openxmlformats.org/officeDocument/2006/relationships" xmlns:m="http://schemas.openxmlformats.org/officeDocument/2006/math" xmlns:v="urn:schemas-microsoft-com:vml" xmlns:wp14="http://schemas.microsoft.com/office/word/2010/wordprocessingDrawing" xmlns:wp="http://schemas.openxmlformats.org/drawingml/2006/wordprocessingDrawing" xmlns:w10="urn:schemas-microsoft-com:office:word" xmlns:w="http://schemas.openxmlformats.org/wordprocessingml/2006/main" xmlns:w14="http://schemas.microsoft.com/office/word/2010/wordml" xmlns:w15="http://schemas.microsoft.com/office/word/2012/wordml" xmlns:w16se="http://schemas.microsoft.com/office/word/2015/wordml/symex" xmlns:wpg="http://schemas.microsoft.com/office/word/2010/wordprocessingGroup" xmlns:wpi="http://schemas.microsoft.com/office/word/2010/wordprocessingInk" xmlns:wne="http://schemas.microsoft.com/office/word/2006/wordml" xmlns:wps="http://schemas.microsoft.com/office/word/2010/wordprocessingShape" mc:Ignorable="w14 w15 w16se wp14">
-  <w:p>
-    <w:pPr>
-      <w:pStyle w:val="En-tte"/>
-    </w:pPr>
-  </w:p>
 </w:hdr>
 </file>
 

</xml_diff>

<commit_message>
Update Documentation de projet.docx
</commit_message>
<xml_diff>
--- a/doc/Documentation de projet.docx
+++ b/doc/Documentation de projet.docx
@@ -36,7 +36,7 @@
                     </pic:cNvPicPr>
                   </pic:nvPicPr>
                   <pic:blipFill>
-                    <a:blip r:embed="rId7">
+                    <a:blip r:embed="rId8">
                       <a:extLst>
                         <a:ext uri="{28A0092B-C50C-407E-A947-70E740481C1C}">
                           <a14:useLocalDpi xmlns:a14="http://schemas.microsoft.com/office/drawing/2010/main" val="0"/>
@@ -193,7 +193,7 @@
                     </pic:cNvPicPr>
                   </pic:nvPicPr>
                   <pic:blipFill>
-                    <a:blip r:embed="rId8">
+                    <a:blip r:embed="rId9">
                       <a:extLst>
                         <a:ext uri="{28A0092B-C50C-407E-A947-70E740481C1C}">
                           <a14:useLocalDpi xmlns:a14="http://schemas.microsoft.com/office/drawing/2010/main" val="0"/>
@@ -247,13 +247,13 @@
               <wp:anchor distT="0" distB="0" distL="114300" distR="114300" simplePos="0" relativeHeight="251657216" behindDoc="0" locked="0" layoutInCell="1" allowOverlap="1" wp14:anchorId="77E6E388" wp14:editId="2806887D">
                 <wp:simplePos x="0" y="0"/>
                 <wp:positionH relativeFrom="column">
-                  <wp:posOffset>-435302</wp:posOffset>
+                  <wp:posOffset>-432257</wp:posOffset>
                 </wp:positionH>
                 <wp:positionV relativeFrom="paragraph">
-                  <wp:posOffset>3259459</wp:posOffset>
+                  <wp:posOffset>3256661</wp:posOffset>
                 </wp:positionV>
-                <wp:extent cx="6453656" cy="1522238"/>
-                <wp:effectExtent l="0" t="0" r="0" b="1905"/>
+                <wp:extent cx="6453656" cy="3013862"/>
+                <wp:effectExtent l="0" t="0" r="0" b="0"/>
                 <wp:wrapNone/>
                 <wp:docPr id="4" name="Zone de texte 4"/>
                 <wp:cNvGraphicFramePr>
@@ -268,7 +268,7 @@
                       <wps:spPr bwMode="auto">
                         <a:xfrm>
                           <a:off x="0" y="0"/>
-                          <a:ext cx="6453656" cy="1522238"/>
+                          <a:ext cx="6453656" cy="3013862"/>
                         </a:xfrm>
                         <a:prstGeom prst="rect">
                           <a:avLst/>
@@ -305,7 +305,7 @@
                               <w:rPr>
                                 <w:i w:val="0"/>
                                 <w:color w:val="BDD6EE" w:themeColor="accent5" w:themeTint="66"/>
-                                <w:sz w:val="96"/>
+                                <w:sz w:val="48"/>
                                 <w:szCs w:val="96"/>
                                 <w:lang w:val="en-GB"/>
                               </w:rPr>
@@ -314,7 +314,7 @@
                               <w:rPr>
                                 <w:i w:val="0"/>
                                 <w:color w:val="BDD6EE" w:themeColor="accent5" w:themeTint="66"/>
-                                <w:sz w:val="96"/>
+                                <w:sz w:val="48"/>
                                 <w:szCs w:val="96"/>
                                 <w:lang w:val="en-GB"/>
                               </w:rPr>
@@ -327,7 +327,73 @@
                               <w:rPr>
                                 <w:i w:val="0"/>
                                 <w:color w:val="BDD6EE" w:themeColor="accent5" w:themeTint="66"/>
-                                <w:sz w:val="96"/>
+                                <w:sz w:val="48"/>
+                                <w:szCs w:val="96"/>
+                                <w:lang w:val="fr-CH"/>
+                              </w:rPr>
+                            </w:pPr>
+                            <w:r>
+                              <w:rPr>
+                                <w:i w:val="0"/>
+                                <w:color w:val="BDD6EE" w:themeColor="accent5" w:themeTint="66"/>
+                                <w:sz w:val="48"/>
+                                <w:szCs w:val="96"/>
+                                <w:lang w:val="fr-CH"/>
+                              </w:rPr>
+                              <w:t>Pedro.pinto@cpnv.ch</w:t>
+                            </w:r>
+                          </w:p>
+                          <w:p>
+                            <w:pPr>
+                              <w:pStyle w:val="Help"/>
+                              <w:rPr>
+                                <w:i w:val="0"/>
+                                <w:color w:val="BDD6EE" w:themeColor="accent5" w:themeTint="66"/>
+                                <w:sz w:val="48"/>
+                                <w:szCs w:val="96"/>
+                                <w:lang w:val="fr-CH"/>
+                              </w:rPr>
+                            </w:pPr>
+                            <w:r>
+                              <w:rPr>
+                                <w:i w:val="0"/>
+                                <w:color w:val="BDD6EE" w:themeColor="accent5" w:themeTint="66"/>
+                                <w:sz w:val="48"/>
+                                <w:szCs w:val="96"/>
+                                <w:lang w:val="fr-CH"/>
+                              </w:rPr>
+                              <w:t>Étudiant</w:t>
+                            </w:r>
+                          </w:p>
+                          <w:p>
+                            <w:pPr>
+                              <w:pStyle w:val="Help"/>
+                              <w:rPr>
+                                <w:i w:val="0"/>
+                                <w:color w:val="BDD6EE" w:themeColor="accent5" w:themeTint="66"/>
+                                <w:sz w:val="48"/>
+                                <w:szCs w:val="96"/>
+                                <w:lang w:val="fr-CH"/>
+                              </w:rPr>
+                            </w:pPr>
+                            <w:r>
+                              <w:rPr>
+                                <w:i w:val="0"/>
+                                <w:color w:val="BDD6EE" w:themeColor="accent5" w:themeTint="66"/>
+                                <w:sz w:val="48"/>
+                                <w:szCs w:val="96"/>
+                                <w:lang w:val="fr-CH"/>
+                              </w:rPr>
+                              <w:t>CPNV Filière Informatique, Sainte-Croix</w:t>
+                            </w:r>
+                          </w:p>
+                          <w:p>
+                            <w:pPr>
+                              <w:pStyle w:val="Help"/>
+                              <w:rPr>
+                                <w:i w:val="0"/>
+                                <w:color w:val="BDD6EE" w:themeColor="accent5" w:themeTint="66"/>
+                                <w:sz w:val="48"/>
                                 <w:szCs w:val="96"/>
                                 <w:lang w:val="en-GB"/>
                               </w:rPr>
@@ -336,11 +402,33 @@
                               <w:rPr>
                                 <w:i w:val="0"/>
                                 <w:color w:val="BDD6EE" w:themeColor="accent5" w:themeTint="66"/>
-                                <w:sz w:val="96"/>
+                                <w:sz w:val="48"/>
                                 <w:szCs w:val="96"/>
                                 <w:lang w:val="en-GB"/>
                               </w:rPr>
-                              <w:t>Pedro.pinto@cpnv.ch</w:t>
+                              <w:t>SI-C1a</w:t>
+                            </w:r>
+                          </w:p>
+                          <w:p>
+                            <w:pPr>
+                              <w:pStyle w:val="Help"/>
+                              <w:rPr>
+                                <w:i w:val="0"/>
+                                <w:color w:val="BDD6EE" w:themeColor="accent5" w:themeTint="66"/>
+                                <w:sz w:val="48"/>
+                                <w:szCs w:val="96"/>
+                                <w:lang w:val="en-GB"/>
+                              </w:rPr>
+                            </w:pPr>
+                            <w:r>
+                              <w:rPr>
+                                <w:i w:val="0"/>
+                                <w:color w:val="BDD6EE" w:themeColor="accent5" w:themeTint="66"/>
+                                <w:sz w:val="48"/>
+                                <w:szCs w:val="96"/>
+                                <w:lang w:val="en-GB"/>
+                              </w:rPr>
+                              <w:t>078 652 28 48</w:t>
                             </w:r>
                           </w:p>
                         </w:txbxContent>
@@ -366,7 +454,7 @@
                 <v:stroke joinstyle="miter"/>
                 <v:path gradientshapeok="t" o:connecttype="rect"/>
               </v:shapetype>
-              <v:shape id="Zone de texte 4" o:spid="_x0000_s1026" type="#_x0000_t202" style="position:absolute;margin-left:-34.3pt;margin-top:256.65pt;width:508.15pt;height:119.85pt;z-index:251657216;visibility:visible;mso-wrap-style:square;mso-width-percent:0;mso-height-percent:0;mso-wrap-distance-left:9pt;mso-wrap-distance-top:0;mso-wrap-distance-right:9pt;mso-wrap-distance-bottom:0;mso-position-horizontal:absolute;mso-position-horizontal-relative:text;mso-position-vertical:absolute;mso-position-vertical-relative:text;mso-width-percent:0;mso-height-percent:0;mso-width-relative:page;mso-height-relative:page;v-text-anchor:top" o:gfxdata="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" filled="f" stroked="f">
+              <v:shape id="Zone de texte 4" o:spid="_x0000_s1026" type="#_x0000_t202" style="position:absolute;margin-left:-34.05pt;margin-top:256.45pt;width:508.15pt;height:237.3pt;z-index:251657216;visibility:visible;mso-wrap-style:square;mso-width-percent:0;mso-height-percent:0;mso-wrap-distance-left:9pt;mso-wrap-distance-top:0;mso-wrap-distance-right:9pt;mso-wrap-distance-bottom:0;mso-position-horizontal:absolute;mso-position-horizontal-relative:text;mso-position-vertical:absolute;mso-position-vertical-relative:text;mso-width-percent:0;mso-height-percent:0;mso-width-relative:page;mso-height-relative:page;v-text-anchor:top" o:gfxdata="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" filled="f" stroked="f">
                 <v:textbox>
                   <w:txbxContent>
                     <w:p>
@@ -375,7 +463,7 @@
                         <w:rPr>
                           <w:i w:val="0"/>
                           <w:color w:val="BDD6EE" w:themeColor="accent5" w:themeTint="66"/>
-                          <w:sz w:val="96"/>
+                          <w:sz w:val="48"/>
                           <w:szCs w:val="96"/>
                           <w:lang w:val="en-GB"/>
                         </w:rPr>
@@ -384,7 +472,7 @@
                         <w:rPr>
                           <w:i w:val="0"/>
                           <w:color w:val="BDD6EE" w:themeColor="accent5" w:themeTint="66"/>
-                          <w:sz w:val="96"/>
+                          <w:sz w:val="48"/>
                           <w:szCs w:val="96"/>
                           <w:lang w:val="en-GB"/>
                         </w:rPr>
@@ -397,7 +485,73 @@
                         <w:rPr>
                           <w:i w:val="0"/>
                           <w:color w:val="BDD6EE" w:themeColor="accent5" w:themeTint="66"/>
-                          <w:sz w:val="96"/>
+                          <w:sz w:val="48"/>
+                          <w:szCs w:val="96"/>
+                          <w:lang w:val="fr-CH"/>
+                        </w:rPr>
+                      </w:pPr>
+                      <w:r>
+                        <w:rPr>
+                          <w:i w:val="0"/>
+                          <w:color w:val="BDD6EE" w:themeColor="accent5" w:themeTint="66"/>
+                          <w:sz w:val="48"/>
+                          <w:szCs w:val="96"/>
+                          <w:lang w:val="fr-CH"/>
+                        </w:rPr>
+                        <w:t>Pedro.pinto@cpnv.ch</w:t>
+                      </w:r>
+                    </w:p>
+                    <w:p>
+                      <w:pPr>
+                        <w:pStyle w:val="Help"/>
+                        <w:rPr>
+                          <w:i w:val="0"/>
+                          <w:color w:val="BDD6EE" w:themeColor="accent5" w:themeTint="66"/>
+                          <w:sz w:val="48"/>
+                          <w:szCs w:val="96"/>
+                          <w:lang w:val="fr-CH"/>
+                        </w:rPr>
+                      </w:pPr>
+                      <w:r>
+                        <w:rPr>
+                          <w:i w:val="0"/>
+                          <w:color w:val="BDD6EE" w:themeColor="accent5" w:themeTint="66"/>
+                          <w:sz w:val="48"/>
+                          <w:szCs w:val="96"/>
+                          <w:lang w:val="fr-CH"/>
+                        </w:rPr>
+                        <w:t>Étudiant</w:t>
+                      </w:r>
+                    </w:p>
+                    <w:p>
+                      <w:pPr>
+                        <w:pStyle w:val="Help"/>
+                        <w:rPr>
+                          <w:i w:val="0"/>
+                          <w:color w:val="BDD6EE" w:themeColor="accent5" w:themeTint="66"/>
+                          <w:sz w:val="48"/>
+                          <w:szCs w:val="96"/>
+                          <w:lang w:val="fr-CH"/>
+                        </w:rPr>
+                      </w:pPr>
+                      <w:r>
+                        <w:rPr>
+                          <w:i w:val="0"/>
+                          <w:color w:val="BDD6EE" w:themeColor="accent5" w:themeTint="66"/>
+                          <w:sz w:val="48"/>
+                          <w:szCs w:val="96"/>
+                          <w:lang w:val="fr-CH"/>
+                        </w:rPr>
+                        <w:t>CPNV Filière Informatique, Sainte-Croix</w:t>
+                      </w:r>
+                    </w:p>
+                    <w:p>
+                      <w:pPr>
+                        <w:pStyle w:val="Help"/>
+                        <w:rPr>
+                          <w:i w:val="0"/>
+                          <w:color w:val="BDD6EE" w:themeColor="accent5" w:themeTint="66"/>
+                          <w:sz w:val="48"/>
                           <w:szCs w:val="96"/>
                           <w:lang w:val="en-GB"/>
                         </w:rPr>
@@ -406,11 +560,33 @@
                         <w:rPr>
                           <w:i w:val="0"/>
                           <w:color w:val="BDD6EE" w:themeColor="accent5" w:themeTint="66"/>
-                          <w:sz w:val="96"/>
+                          <w:sz w:val="48"/>
                           <w:szCs w:val="96"/>
                           <w:lang w:val="en-GB"/>
                         </w:rPr>
-                        <w:t>Pedro.pinto@cpnv.ch</w:t>
+                        <w:t>SI-C1a</w:t>
+                      </w:r>
+                    </w:p>
+                    <w:p>
+                      <w:pPr>
+                        <w:pStyle w:val="Help"/>
+                        <w:rPr>
+                          <w:i w:val="0"/>
+                          <w:color w:val="BDD6EE" w:themeColor="accent5" w:themeTint="66"/>
+                          <w:sz w:val="48"/>
+                          <w:szCs w:val="96"/>
+                          <w:lang w:val="en-GB"/>
+                        </w:rPr>
+                      </w:pPr>
+                      <w:r>
+                        <w:rPr>
+                          <w:i w:val="0"/>
+                          <w:color w:val="BDD6EE" w:themeColor="accent5" w:themeTint="66"/>
+                          <w:sz w:val="48"/>
+                          <w:szCs w:val="96"/>
+                          <w:lang w:val="en-GB"/>
+                        </w:rPr>
+                        <w:t>078 652 28 48</w:t>
                       </w:r>
                     </w:p>
                   </w:txbxContent>
@@ -445,7 +621,7 @@
             <o:lock v:ext="edit" aspectratio="t"/>
           </v:shapetype>
           <v:shape id="_x0000_s1026" type="#_x0000_t75" style="position:absolute;margin-left:3.15pt;margin-top:5.3pt;width:452.8pt;height:245.15pt;z-index:251661312;mso-position-horizontal-relative:text;mso-position-vertical-relative:text;mso-width-relative:page;mso-height-relative:page" o:bordertopcolor="#3f0 pure" o:borderleftcolor="#3f0 pure" o:borderbottomcolor="#3f0 pure" o:borderrightcolor="#3f0 pure" stroked="t" strokecolor="#d9e2f3 [660]" strokeweight="4.5pt">
-            <v:imagedata r:id="rId9" o:title="1033645981"/>
+            <v:imagedata r:id="rId10" o:title="1033645981"/>
             <w10:wrap type="square"/>
           </v:shape>
         </w:pict>
@@ -463,13 +639,13 @@
               <wp:anchor distT="0" distB="0" distL="114300" distR="114300" simplePos="0" relativeHeight="251658240" behindDoc="0" locked="0" layoutInCell="1" allowOverlap="1" wp14:anchorId="5ECC49F9" wp14:editId="096ED548">
                 <wp:simplePos x="0" y="0"/>
                 <wp:positionH relativeFrom="column">
-                  <wp:posOffset>599921</wp:posOffset>
+                  <wp:posOffset>744855</wp:posOffset>
                 </wp:positionH>
                 <wp:positionV relativeFrom="paragraph">
-                  <wp:posOffset>1575170</wp:posOffset>
+                  <wp:posOffset>2338459</wp:posOffset>
                 </wp:positionV>
-                <wp:extent cx="3900288" cy="1532809"/>
-                <wp:effectExtent l="0" t="0" r="0" b="0"/>
+                <wp:extent cx="4351934" cy="1784909"/>
+                <wp:effectExtent l="0" t="0" r="0" b="6350"/>
                 <wp:wrapNone/>
                 <wp:docPr id="2" name="Zone de texte 1"/>
                 <wp:cNvGraphicFramePr>
@@ -484,7 +660,7 @@
                       <wps:spPr bwMode="auto">
                         <a:xfrm>
                           <a:off x="0" y="0"/>
-                          <a:ext cx="3900288" cy="1532809"/>
+                          <a:ext cx="4351934" cy="1784909"/>
                         </a:xfrm>
                         <a:prstGeom prst="rect">
                           <a:avLst/>
@@ -522,7 +698,7 @@
                               <w:rPr>
                                 <w:b/>
                                 <w:i w:val="0"/>
-                                <w:sz w:val="96"/>
+                                <w:sz w:val="52"/>
                                 <w:u w:val="single"/>
                               </w:rPr>
                             </w:pPr>
@@ -530,7 +706,7 @@
                               <w:rPr>
                                 <w:b/>
                                 <w:i w:val="0"/>
-                                <w:sz w:val="96"/>
+                                <w:sz w:val="52"/>
                                 <w:u w:val="single"/>
                               </w:rPr>
                               <w:t>SI-C1a</w:t>
@@ -543,7 +719,7 @@
                               <w:rPr>
                                 <w:b/>
                                 <w:i w:val="0"/>
-                                <w:sz w:val="96"/>
+                                <w:sz w:val="52"/>
                                 <w:u w:val="single"/>
                               </w:rPr>
                             </w:pPr>
@@ -551,10 +727,29 @@
                               <w:rPr>
                                 <w:b/>
                                 <w:i w:val="0"/>
-                                <w:sz w:val="96"/>
+                                <w:sz w:val="52"/>
                                 <w:u w:val="single"/>
                               </w:rPr>
-                              <w:t>11.03.2019</w:t>
+                              <w:t>11.03.2019 2éme semestre 1</w:t>
+                            </w:r>
+                            <w:r>
+                              <w:rPr>
+                                <w:b/>
+                                <w:i w:val="0"/>
+                                <w:sz w:val="52"/>
+                                <w:u w:val="single"/>
+                                <w:vertAlign w:val="superscript"/>
+                              </w:rPr>
+                              <w:t>ère</w:t>
+                            </w:r>
+                            <w:r>
+                              <w:rPr>
+                                <w:b/>
+                                <w:i w:val="0"/>
+                                <w:sz w:val="52"/>
+                                <w:u w:val="single"/>
+                              </w:rPr>
+                              <w:t xml:space="preserve"> année 2019</w:t>
                             </w:r>
                           </w:p>
                         </w:txbxContent>
@@ -576,7 +771,7 @@
           </mc:Choice>
           <mc:Fallback>
             <w:pict>
-              <v:shape w14:anchorId="5ECC49F9" id="Zone de texte 1" o:spid="_x0000_s1027" type="#_x0000_t202" style="position:absolute;margin-left:47.25pt;margin-top:124.05pt;width:307.1pt;height:120.7pt;z-index:251658240;visibility:visible;mso-wrap-style:square;mso-width-percent:0;mso-height-percent:0;mso-wrap-distance-left:9pt;mso-wrap-distance-top:0;mso-wrap-distance-right:9pt;mso-wrap-distance-bottom:0;mso-position-horizontal:absolute;mso-position-horizontal-relative:text;mso-position-vertical:absolute;mso-position-vertical-relative:text;mso-width-percent:0;mso-height-percent:0;mso-width-relative:page;mso-height-relative:page;v-text-anchor:top" o:gfxdata="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" filled="f" stroked="f">
+              <v:shape w14:anchorId="5ECC49F9" id="Zone de texte 1" o:spid="_x0000_s1027" type="#_x0000_t202" style="position:absolute;margin-left:58.65pt;margin-top:184.15pt;width:342.65pt;height:140.55pt;z-index:251658240;visibility:visible;mso-wrap-style:square;mso-width-percent:0;mso-height-percent:0;mso-wrap-distance-left:9pt;mso-wrap-distance-top:0;mso-wrap-distance-right:9pt;mso-wrap-distance-bottom:0;mso-position-horizontal:absolute;mso-position-horizontal-relative:text;mso-position-vertical:absolute;mso-position-vertical-relative:text;mso-width-percent:0;mso-height-percent:0;mso-width-relative:page;mso-height-relative:page;v-text-anchor:top" o:gfxdata="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" filled="f" stroked="f">
                 <v:textbox>
                   <w:txbxContent>
                     <w:p>
@@ -586,7 +781,7 @@
                         <w:rPr>
                           <w:b/>
                           <w:i w:val="0"/>
-                          <w:sz w:val="96"/>
+                          <w:sz w:val="52"/>
                           <w:u w:val="single"/>
                         </w:rPr>
                       </w:pPr>
@@ -594,7 +789,7 @@
                         <w:rPr>
                           <w:b/>
                           <w:i w:val="0"/>
-                          <w:sz w:val="96"/>
+                          <w:sz w:val="52"/>
                           <w:u w:val="single"/>
                         </w:rPr>
                         <w:t>SI-C1a</w:t>
@@ -607,7 +802,7 @@
                         <w:rPr>
                           <w:b/>
                           <w:i w:val="0"/>
-                          <w:sz w:val="96"/>
+                          <w:sz w:val="52"/>
                           <w:u w:val="single"/>
                         </w:rPr>
                       </w:pPr>
@@ -615,10 +810,29 @@
                         <w:rPr>
                           <w:b/>
                           <w:i w:val="0"/>
-                          <w:sz w:val="96"/>
+                          <w:sz w:val="52"/>
                           <w:u w:val="single"/>
                         </w:rPr>
-                        <w:t>11.03.2019</w:t>
+                        <w:t>11.03.2019 2éme semestre 1</w:t>
+                      </w:r>
+                      <w:r>
+                        <w:rPr>
+                          <w:b/>
+                          <w:i w:val="0"/>
+                          <w:sz w:val="52"/>
+                          <w:u w:val="single"/>
+                          <w:vertAlign w:val="superscript"/>
+                        </w:rPr>
+                        <w:t>ère</w:t>
+                      </w:r>
+                      <w:r>
+                        <w:rPr>
+                          <w:b/>
+                          <w:i w:val="0"/>
+                          <w:sz w:val="52"/>
+                          <w:u w:val="single"/>
+                        </w:rPr>
+                        <w:t xml:space="preserve"> année 2019</w:t>
                       </w:r>
                     </w:p>
                   </w:txbxContent>
@@ -3108,7 +3322,15 @@
         <w:pStyle w:val="Help"/>
       </w:pPr>
       <w:r>
-        <w:t xml:space="preserve">De plus, en fonction du type de projet,  il est tout à fait possible que certains chapitres ou paragraphes n’aient aucun sens. Dans ce cas il est recommandé de les retirer du document pour éviter de l’alourdir inutilement.  </w:t>
+        <w:t xml:space="preserve">De plus, en fonction du type de </w:t>
+      </w:r>
+      <w:proofErr w:type="gramStart"/>
+      <w:r>
+        <w:t>projet,  il</w:t>
+      </w:r>
+      <w:proofErr w:type="gramEnd"/>
+      <w:r>
+        <w:t xml:space="preserve"> est tout à fait possible que certains chapitres ou paragraphes n’aient aucun sens. Dans ce cas il est recommandé de les retirer du document pour éviter de l’alourdir inutilement.  </w:t>
       </w:r>
     </w:p>
     <w:p>
@@ -3236,46 +3458,75 @@
     <w:p>
       <w:pPr>
         <w:pStyle w:val="Help"/>
-      </w:pPr>
-      <w:r>
-        <w:t>Organisation générale du projet</w:t>
+        <w:rPr>
+          <w:i w:val="0"/>
+          <w:lang w:val="en-GB"/>
+        </w:rPr>
+      </w:pPr>
+      <w:r>
+        <w:rPr>
+          <w:i w:val="0"/>
+          <w:color w:val="000000" w:themeColor="text1"/>
+          <w:lang w:val="en-GB"/>
+        </w:rPr>
+        <w:t>élève 1:</w:t>
+      </w:r>
+      <w:r>
+        <w:rPr>
+          <w:i w:val="0"/>
+          <w:color w:val="000000" w:themeColor="text1"/>
+          <w:lang w:val="en-GB"/>
+        </w:rPr>
+        <w:t xml:space="preserve"> </w:t>
+      </w:r>
+      <w:r>
+        <w:rPr>
+          <w:i w:val="0"/>
+          <w:color w:val="000000" w:themeColor="text1"/>
+          <w:lang w:val="en-GB"/>
+        </w:rPr>
+        <w:t xml:space="preserve">Pedro Pinto / Pedro.pinto@cpnv.ch / </w:t>
+      </w:r>
+      <w:r>
+        <w:rPr>
+          <w:i w:val="0"/>
+          <w:color w:val="000000" w:themeColor="text1"/>
+          <w:lang w:val="en-GB"/>
+        </w:rPr>
+        <w:t>078 652 28 48</w:t>
       </w:r>
     </w:p>
     <w:p>
       <w:pPr>
         <w:pStyle w:val="Help"/>
       </w:pPr>
-      <w:proofErr w:type="spellStart"/>
-      <w:r>
-        <w:t>Eleve</w:t>
-      </w:r>
-      <w:proofErr w:type="spellEnd"/>
-      <w:r>
-        <w:t xml:space="preserve"> 1 : Nom, prénom, e-mail et téléphone</w:t>
-      </w:r>
-    </w:p>
-    <w:p>
-      <w:pPr>
-        <w:pStyle w:val="Help"/>
-      </w:pPr>
-      <w:proofErr w:type="spellStart"/>
-      <w:r>
-        <w:t>Eleve</w:t>
-      </w:r>
-      <w:proofErr w:type="spellEnd"/>
-      <w:r>
-        <w:t xml:space="preserve"> 2 : Nom, prénom, e-mail et téléphone</w:t>
-      </w:r>
-    </w:p>
-    <w:p>
-      <w:pPr>
-        <w:pStyle w:val="Help"/>
-      </w:pPr>
-      <w:r>
-        <w:t>Responsable de projet : Nom, prénom, e-mail et téléphone</w:t>
-      </w:r>
-      <w:r>
+      <w:r>
+        <w:rPr>
+          <w:i w:val="0"/>
+          <w:color w:val="000000" w:themeColor="text1"/>
+          <w:shd w:val="clear" w:color="auto" w:fill="FFFFFF" w:themeFill="background1"/>
+        </w:rPr>
+        <w:t>Responsable de projet :</w:t>
+      </w:r>
+      <w:r>
+        <w:rPr>
+          <w:color w:val="000000" w:themeColor="text1"/>
+        </w:rPr>
         <w:t xml:space="preserve"> </w:t>
+      </w:r>
+      <w:r>
+        <w:rPr>
+          <w:i w:val="0"/>
+          <w:color w:val="000000" w:themeColor="text1"/>
+        </w:rPr>
+        <w:t>Xavier Carrel</w:t>
+      </w:r>
+      <w:r>
+        <w:rPr>
+          <w:i w:val="0"/>
+          <w:color w:val="000000" w:themeColor="text1"/>
+        </w:rPr>
+        <w:t xml:space="preserve"> / Xavier.Carrel@cpnv.ch</w:t>
       </w:r>
     </w:p>
     <w:p>
@@ -3334,8 +3585,8 @@
         <w:tblLook w:val="01E0" w:firstRow="1" w:lastRow="1" w:firstColumn="1" w:lastColumn="1" w:noHBand="0" w:noVBand="0"/>
       </w:tblPr>
       <w:tblGrid>
-        <w:gridCol w:w="3036"/>
-        <w:gridCol w:w="3012"/>
+        <w:gridCol w:w="3035"/>
+        <w:gridCol w:w="3013"/>
         <w:gridCol w:w="3012"/>
       </w:tblGrid>
       <w:tr>
@@ -3356,14 +3607,17 @@
           <w:p>
             <w:pPr>
               <w:pStyle w:val="Help"/>
+              <w:rPr>
+                <w:i w:val="0"/>
+                <w:color w:val="000000" w:themeColor="text1"/>
+              </w:rPr>
             </w:pPr>
-            <w:proofErr w:type="spellStart"/>
-            <w:r>
-              <w:t>Eleve</w:t>
-            </w:r>
-            <w:proofErr w:type="spellEnd"/>
-            <w:r>
-              <w:t xml:space="preserve"> 1</w:t>
+            <w:r>
+              <w:rPr>
+                <w:i w:val="0"/>
+                <w:color w:val="000000" w:themeColor="text1"/>
+              </w:rPr>
+              <w:t>Pedro</w:t>
             </w:r>
           </w:p>
         </w:tc>
@@ -3375,13 +3629,8 @@
             <w:pPr>
               <w:pStyle w:val="Help"/>
             </w:pPr>
-            <w:proofErr w:type="spellStart"/>
-            <w:r>
-              <w:t>Eleve</w:t>
-            </w:r>
-            <w:proofErr w:type="spellEnd"/>
-            <w:r>
-              <w:t xml:space="preserve"> 2</w:t>
+            <w:r>
+              <w:t>Eleve 2</w:t>
             </w:r>
           </w:p>
         </w:tc>
@@ -3572,65 +3821,248 @@
     </w:p>
     <w:p>
       <w:pPr>
-        <w:pStyle w:val="Help"/>
-      </w:pPr>
-      <w:r>
-        <w:t xml:space="preserve">Ce chapitre énumère les objectifs </w:t>
-      </w:r>
-      <w:r>
-        <w:t>généraux du projet</w:t>
-      </w:r>
-      <w:r>
-        <w:t xml:space="preserve">. </w:t>
-      </w:r>
-      <w:r>
-        <w:t>A ce stade, c</w:t>
-      </w:r>
-      <w:r>
-        <w:t>es objectifs ne</w:t>
-      </w:r>
-      <w:r>
-        <w:t xml:space="preserve"> sont pas nécessairement SMART  I</w:t>
-      </w:r>
-      <w:r>
-        <w:t>l est par exemple acceptable d’avoir un objectif du genre « </w:t>
-      </w:r>
-      <w:r>
-        <w:t>L’application doit être très réactive » ; un tel objectif n’est pas mesurable mais il indique qu’une attention particulière doit être portée à la performance.</w:t>
-      </w:r>
-    </w:p>
-    <w:p>
-      <w:pPr>
-        <w:pStyle w:val="Help"/>
-      </w:pPr>
-      <w:r>
-        <w:t xml:space="preserve">Les objectifs pourront </w:t>
-      </w:r>
-      <w:r>
-        <w:t xml:space="preserve">éventuellement </w:t>
-      </w:r>
-      <w:r>
-        <w:t>être revus après l'analyse</w:t>
-      </w:r>
-    </w:p>
-    <w:p>
-      <w:pPr>
-        <w:pStyle w:val="Help"/>
-      </w:pPr>
-      <w:r>
-        <w:t xml:space="preserve">Ces éléments peuvent être repris </w:t>
-      </w:r>
-      <w:r>
-        <w:t xml:space="preserve">et complétés à partir </w:t>
-      </w:r>
-      <w:r>
-        <w:t>de la fiche signalétique</w:t>
-      </w:r>
-      <w:r>
+        <w:pStyle w:val="Titre1"/>
+        <w:spacing w:before="100" w:beforeAutospacing="1"/>
+      </w:pPr>
+      <w:bookmarkStart w:id="4" w:name="_Toc2333851"/>
+      <w:r>
+        <w:t>Objectif de projet</w:t>
+      </w:r>
+    </w:p>
+    <w:p>
+      <w:pPr>
+        <w:spacing w:before="100" w:beforeAutospacing="1"/>
+        <w:rPr>
+          <w:sz w:val="22"/>
+          <w:szCs w:val="144"/>
+        </w:rPr>
+      </w:pPr>
+      <w:r>
+        <w:rPr>
+          <w:b/>
+          <w:color w:val="7030A0"/>
+          <w:szCs w:val="144"/>
+        </w:rPr>
+        <w:t>S </w:t>
+      </w:r>
+      <w:r>
+        <w:rPr>
+          <w:b/>
+          <w:color w:val="7030A0"/>
+          <w:sz w:val="28"/>
+          <w:szCs w:val="144"/>
+        </w:rPr>
+        <w:t xml:space="preserve">: </w:t>
+      </w:r>
+      <w:r>
+        <w:rPr>
+          <w:sz w:val="18"/>
+          <w:szCs w:val="144"/>
+        </w:rPr>
+        <w:t xml:space="preserve">Je </w:t>
+      </w:r>
+      <w:r>
+        <w:rPr>
+          <w:sz w:val="22"/>
+          <w:szCs w:val="144"/>
+        </w:rPr>
+        <w:t>veux proposer un jeu de la bataille navale fonctionnel facile de prendre en main on joueur contre PC sur des grilles prédéfinies.</w:t>
+      </w:r>
+    </w:p>
+    <w:p>
+      <w:pPr>
+        <w:spacing w:before="100" w:beforeAutospacing="1"/>
+        <w:rPr>
+          <w:sz w:val="18"/>
+          <w:szCs w:val="144"/>
+        </w:rPr>
+      </w:pPr>
+      <w:r>
+        <w:rPr>
+          <w:b/>
+          <w:color w:val="7030A0"/>
+          <w:szCs w:val="144"/>
+        </w:rPr>
+        <w:t>M :</w:t>
+      </w:r>
+      <w:r>
+        <w:rPr>
+          <w:sz w:val="18"/>
+          <w:szCs w:val="144"/>
+        </w:rPr>
+        <w:t xml:space="preserve"> Grace à un repository sur GitHub on peut mesurer la progression du programme. Il y aura 1 programme avec 5 grilles à disposition 1 fichier(DOC) avec tous les documents nécessaires pour suivre la progression, les objectifs et la stratégie.</w:t>
+      </w:r>
+    </w:p>
+    <w:p>
+      <w:pPr>
+        <w:spacing w:before="100" w:beforeAutospacing="1"/>
+        <w:rPr>
+          <w:sz w:val="18"/>
+          <w:szCs w:val="144"/>
+        </w:rPr>
+      </w:pPr>
+      <w:r>
+        <w:rPr>
+          <w:b/>
+          <w:color w:val="7030A0"/>
+          <w:sz w:val="28"/>
+          <w:szCs w:val="144"/>
+        </w:rPr>
+        <w:t xml:space="preserve">A : </w:t>
+      </w:r>
+      <w:r>
+        <w:rPr>
+          <w:sz w:val="4"/>
+          <w:szCs w:val="144"/>
+        </w:rPr>
         <w:t xml:space="preserve"> </w:t>
       </w:r>
       <w:r>
-        <w:t>ou du cahier des charges.</w:t>
+        <w:rPr>
+          <w:sz w:val="18"/>
+          <w:szCs w:val="144"/>
+        </w:rPr>
+        <w:t>le programme se a 100% fait sur Clion. Développement pas facile sur plusieurs étapes avec une grande misse en place tout en utilisant pour la premier fois GitHub.</w:t>
+      </w:r>
+    </w:p>
+    <w:p>
+      <w:pPr>
+        <w:spacing w:before="100" w:beforeAutospacing="1"/>
+        <w:rPr>
+          <w:sz w:val="18"/>
+          <w:szCs w:val="144"/>
+        </w:rPr>
+      </w:pPr>
+      <w:r>
+        <w:rPr>
+          <w:b/>
+          <w:color w:val="7030A0"/>
+          <w:sz w:val="28"/>
+          <w:szCs w:val="144"/>
+        </w:rPr>
+        <w:t xml:space="preserve">R :  </w:t>
+      </w:r>
+      <w:r>
+        <w:rPr>
+          <w:sz w:val="18"/>
+          <w:szCs w:val="144"/>
+        </w:rPr>
+        <w:t>Pour le rendre réaliste je n’ai pas intégré le mode joueur contre joueur.</w:t>
+      </w:r>
+    </w:p>
+    <w:p>
+      <w:pPr>
+        <w:spacing w:before="100" w:beforeAutospacing="1"/>
+        <w:rPr>
+          <w:sz w:val="18"/>
+          <w:szCs w:val="144"/>
+        </w:rPr>
+      </w:pPr>
+      <w:r>
+        <w:rPr>
+          <w:b/>
+          <w:color w:val="7030A0"/>
+          <w:sz w:val="32"/>
+          <w:szCs w:val="144"/>
+        </w:rPr>
+        <w:t>T </w:t>
+      </w:r>
+      <w:r>
+        <w:rPr>
+          <w:b/>
+          <w:color w:val="7030A0"/>
+          <w:sz w:val="36"/>
+          <w:szCs w:val="144"/>
+        </w:rPr>
+        <w:t xml:space="preserve">: </w:t>
+      </w:r>
+      <w:r>
+        <w:rPr>
+          <w:sz w:val="18"/>
+          <w:szCs w:val="144"/>
+        </w:rPr>
+        <w:t>il devra être opérationnel avant le 04.04.2019 le jour de la semaine 3éme semaine COM.</w:t>
+      </w:r>
+    </w:p>
+    <w:p>
+      <w:pPr>
+        <w:spacing w:before="100" w:beforeAutospacing="1"/>
+        <w:rPr>
+          <w:sz w:val="18"/>
+          <w:szCs w:val="144"/>
+        </w:rPr>
+      </w:pPr>
+      <w:r>
+        <w:rPr>
+          <w:sz w:val="18"/>
+          <w:szCs w:val="144"/>
+        </w:rPr>
+        <w:t>Les</w:t>
+      </w:r>
+      <w:r>
+        <w:rPr>
+          <w:sz w:val="18"/>
+          <w:szCs w:val="144"/>
+        </w:rPr>
+        <w:t xml:space="preserve"> tests seront </w:t>
+      </w:r>
+      <w:r>
+        <w:rPr>
+          <w:sz w:val="18"/>
+          <w:szCs w:val="144"/>
+        </w:rPr>
+        <w:t>faits</w:t>
+      </w:r>
+      <w:r>
+        <w:rPr>
+          <w:sz w:val="18"/>
+          <w:szCs w:val="144"/>
+        </w:rPr>
+        <w:t xml:space="preserve"> durant les </w:t>
+      </w:r>
+      <w:r>
+        <w:rPr>
+          <w:sz w:val="18"/>
+          <w:szCs w:val="144"/>
+        </w:rPr>
+        <w:t>r</w:t>
+      </w:r>
+      <w:r>
+        <w:rPr>
+          <w:sz w:val="18"/>
+          <w:szCs w:val="144"/>
+        </w:rPr>
+        <w:t>attrapages</w:t>
+      </w:r>
+      <w:r>
+        <w:rPr>
+          <w:sz w:val="18"/>
+          <w:szCs w:val="144"/>
+        </w:rPr>
+        <w:t xml:space="preserve"> les Dimanches </w:t>
+      </w:r>
+      <w:r>
+        <w:rPr>
+          <w:sz w:val="18"/>
+          <w:szCs w:val="144"/>
+        </w:rPr>
+        <w:t>de</w:t>
+      </w:r>
+      <w:bookmarkStart w:id="5" w:name="_GoBack"/>
+      <w:bookmarkEnd w:id="5"/>
+      <w:r>
+        <w:rPr>
+          <w:sz w:val="18"/>
+          <w:szCs w:val="144"/>
+        </w:rPr>
+        <w:t>s retenues</w:t>
+      </w:r>
+      <w:r>
+        <w:rPr>
+          <w:sz w:val="18"/>
+          <w:szCs w:val="144"/>
+        </w:rPr>
+        <w:t>.</w:t>
       </w:r>
     </w:p>
     <w:p>
@@ -3641,7 +4073,6 @@
           <w:iCs/>
         </w:rPr>
       </w:pPr>
-      <w:bookmarkStart w:id="4" w:name="_Toc2333851"/>
       <w:r>
         <w:rPr>
           <w:i w:val="0"/>
@@ -3713,18 +4144,19 @@
       <w:pPr>
         <w:pStyle w:val="Titre1"/>
       </w:pPr>
-      <w:bookmarkStart w:id="5" w:name="_Toc2333852"/>
-      <w:r>
+      <w:bookmarkStart w:id="6" w:name="_Toc2333852"/>
+      <w:r>
+        <w:lastRenderedPageBreak/>
         <w:t>Analyse</w:t>
       </w:r>
-      <w:bookmarkEnd w:id="5"/>
+      <w:bookmarkEnd w:id="6"/>
     </w:p>
     <w:p>
       <w:pPr>
         <w:pStyle w:val="Help"/>
       </w:pPr>
-      <w:bookmarkStart w:id="6" w:name="_Toc25553307"/>
-      <w:bookmarkStart w:id="7" w:name="_Toc71691011"/>
+      <w:bookmarkStart w:id="7" w:name="_Toc25553307"/>
+      <w:bookmarkStart w:id="8" w:name="_Toc71691011"/>
       <w:r>
         <w:t xml:space="preserve">L’analyse </w:t>
       </w:r>
@@ -3766,18 +4198,17 @@
           <w:iCs/>
         </w:rPr>
       </w:pPr>
-      <w:bookmarkStart w:id="8" w:name="_Toc2333853"/>
-      <w:bookmarkEnd w:id="6"/>
+      <w:bookmarkStart w:id="9" w:name="_Toc2333853"/>
       <w:bookmarkEnd w:id="7"/>
+      <w:bookmarkEnd w:id="8"/>
       <w:r>
         <w:rPr>
           <w:i w:val="0"/>
           <w:iCs/>
         </w:rPr>
-        <w:lastRenderedPageBreak/>
         <w:t>Use cases et scénarios</w:t>
       </w:r>
-      <w:bookmarkEnd w:id="8"/>
+      <w:bookmarkEnd w:id="9"/>
     </w:p>
     <w:p>
       <w:pPr>
@@ -4418,6 +4849,7 @@
           </w:p>
           <w:p>
             <w:r>
+              <w:lastRenderedPageBreak/>
               <w:t>On colle l’adresse dans la barre d’adresse et on regarde la vidéo</w:t>
             </w:r>
           </w:p>
@@ -5168,8 +5600,6 @@
         <w:lastRenderedPageBreak/>
         <w:t>Jouer</w:t>
       </w:r>
-      <w:bookmarkStart w:id="9" w:name="_GoBack"/>
-      <w:bookmarkEnd w:id="9"/>
     </w:p>
     <w:p>
       <w:pPr>
@@ -5457,23 +5887,7 @@
               <w:t>On</w:t>
             </w:r>
             <w:r>
-              <w:t xml:space="preserve"> </w:t>
-            </w:r>
-            <w:proofErr w:type="spellStart"/>
-            <w:r>
-              <w:t>ce</w:t>
-            </w:r>
-            <w:proofErr w:type="spellEnd"/>
-            <w:r>
-              <w:t xml:space="preserve"> prépare </w:t>
-            </w:r>
-            <w:proofErr w:type="spellStart"/>
-            <w:r>
-              <w:t>a</w:t>
-            </w:r>
-            <w:proofErr w:type="spellEnd"/>
-            <w:r>
-              <w:t xml:space="preserve"> tirer</w:t>
+              <w:t xml:space="preserve"> ce prépare a tirer</w:t>
             </w:r>
           </w:p>
         </w:tc>
@@ -6067,7 +6481,15 @@
         <w:pStyle w:val="Help"/>
       </w:pPr>
       <w:r>
-        <w:t xml:space="preserve">Décrire la stratégie globale de test: </w:t>
+        <w:t xml:space="preserve">Décrire la stratégie globale de </w:t>
+      </w:r>
+      <w:proofErr w:type="gramStart"/>
+      <w:r>
+        <w:t>test:</w:t>
+      </w:r>
+      <w:proofErr w:type="gramEnd"/>
+      <w:r>
+        <w:t xml:space="preserve"> </w:t>
       </w:r>
     </w:p>
     <w:p>
@@ -6105,6 +6527,7 @@
           <w:color w:val="00B0F0"/>
         </w:rPr>
       </w:pPr>
+      <w:proofErr w:type="gramStart"/>
       <w:r>
         <w:rPr>
           <w:color w:val="00B0F0"/>
@@ -6115,7 +6538,14 @@
         <w:rPr>
           <w:color w:val="00B0F0"/>
         </w:rPr>
-        <w:t>es moyens à mettre en œuvre</w:t>
+        <w:t>es</w:t>
+      </w:r>
+      <w:proofErr w:type="gramEnd"/>
+      <w:r>
+        <w:rPr>
+          <w:color w:val="00B0F0"/>
+        </w:rPr>
+        <w:t xml:space="preserve"> moyens à mettre en œuvre</w:t>
       </w:r>
       <w:r>
         <w:rPr>
@@ -6135,6 +6565,7 @@
           <w:color w:val="00B0F0"/>
         </w:rPr>
       </w:pPr>
+      <w:proofErr w:type="gramStart"/>
       <w:r>
         <w:rPr>
           <w:color w:val="00B0F0"/>
@@ -6145,7 +6576,14 @@
         <w:rPr>
           <w:color w:val="00B0F0"/>
         </w:rPr>
-        <w:t>onnées de test à prévoir (données réelles </w:t>
+        <w:t>onnées</w:t>
+      </w:r>
+      <w:proofErr w:type="gramEnd"/>
+      <w:r>
+        <w:rPr>
+          <w:color w:val="00B0F0"/>
+        </w:rPr>
+        <w:t xml:space="preserve"> de test à prévoir (données réelles </w:t>
       </w:r>
       <w:r>
         <w:rPr>
@@ -6177,11 +6615,19 @@
           <w:color w:val="00B0F0"/>
         </w:rPr>
       </w:pPr>
+      <w:proofErr w:type="gramStart"/>
       <w:r>
         <w:rPr>
           <w:color w:val="00B0F0"/>
         </w:rPr>
-        <w:t>les testeurs extérieurs éventuels.</w:t>
+        <w:t>les</w:t>
+      </w:r>
+      <w:proofErr w:type="gramEnd"/>
+      <w:r>
+        <w:rPr>
+          <w:color w:val="00B0F0"/>
+        </w:rPr>
+        <w:t xml:space="preserve"> testeurs extérieurs éventuels.</w:t>
       </w:r>
     </w:p>
     <w:p>
@@ -6274,21 +6720,7 @@
         <w:rPr>
           <w:color w:val="00B0F0"/>
         </w:rPr>
-        <w:t xml:space="preserve"> en matériel ou </w:t>
-      </w:r>
-      <w:proofErr w:type="spellStart"/>
-      <w:r>
-        <w:rPr>
-          <w:color w:val="00B0F0"/>
-        </w:rPr>
-        <w:t>licenses</w:t>
-      </w:r>
-      <w:proofErr w:type="spellEnd"/>
-      <w:r>
-        <w:rPr>
-          <w:color w:val="00B0F0"/>
-        </w:rPr>
-        <w:t>)</w:t>
+        <w:t xml:space="preserve"> en matériel ou licenses)</w:t>
       </w:r>
       <w:r>
         <w:rPr>
@@ -6512,21 +6944,21 @@
         <w:rPr>
           <w:color w:val="00B0F0"/>
         </w:rPr>
-        <w:t xml:space="preserve">Logiciels tiers (utilitaires, </w:t>
-      </w:r>
-      <w:proofErr w:type="spellStart"/>
+        <w:t xml:space="preserve">Logiciels tiers (utilitaires, frameworks, navigateurs </w:t>
+      </w:r>
+      <w:proofErr w:type="gramStart"/>
       <w:r>
         <w:rPr>
           <w:color w:val="00B0F0"/>
         </w:rPr>
-        <w:t>frameworks</w:t>
-      </w:r>
-      <w:proofErr w:type="spellEnd"/>
+        <w:t>cible,…</w:t>
+      </w:r>
+      <w:proofErr w:type="gramEnd"/>
       <w:r>
         <w:rPr>
           <w:color w:val="00B0F0"/>
         </w:rPr>
-        <w:t>, navigateurs cible,…)</w:t>
+        <w:t>)</w:t>
       </w:r>
     </w:p>
     <w:p>
@@ -6746,7 +7178,6 @@
           <w:color w:val="00B0F0"/>
         </w:rPr>
       </w:pPr>
-      <w:proofErr w:type="spellStart"/>
       <w:r>
         <w:rPr>
           <w:color w:val="00B0F0"/>
@@ -6757,14 +7188,7 @@
         <w:rPr>
           <w:color w:val="00B0F0"/>
         </w:rPr>
-        <w:t>seudo-code</w:t>
-      </w:r>
-      <w:proofErr w:type="spellEnd"/>
-      <w:r>
-        <w:rPr>
-          <w:color w:val="00B0F0"/>
-        </w:rPr>
-        <w:t xml:space="preserve"> ou organigramme</w:t>
+        <w:t>seudo-code ou organigramme</w:t>
       </w:r>
       <w:r>
         <w:rPr>
@@ -6992,11 +7416,17 @@
           <w:szCs w:val="14"/>
         </w:rPr>
         <w:sectPr>
-          <w:headerReference w:type="default" r:id="rId10"/>
-          <w:footerReference w:type="default" r:id="rId11"/>
+          <w:headerReference w:type="default" r:id="rId11"/>
+          <w:footerReference w:type="default" r:id="rId12"/>
           <w:type w:val="continuous"/>
           <w:pgSz w:w="11906" w:h="16838" w:code="9"/>
           <w:pgMar w:top="1418" w:right="1418" w:bottom="1418" w:left="1418" w:header="720" w:footer="720" w:gutter="0"/>
+          <w:pgBorders w:display="firstPage" w:offsetFrom="page">
+            <w:top w:val="dashDotStroked" w:sz="24" w:space="24" w:color="4472C4" w:themeColor="accent1"/>
+            <w:left w:val="dashDotStroked" w:sz="24" w:space="24" w:color="4472C4" w:themeColor="accent1"/>
+            <w:bottom w:val="dashDotStroked" w:sz="24" w:space="24" w:color="4472C4" w:themeColor="accent1"/>
+            <w:right w:val="dashDotStroked" w:sz="24" w:space="24" w:color="4472C4" w:themeColor="accent1"/>
+          </w:pgBorders>
           <w:cols w:space="720"/>
           <w:titlePg/>
           <w:docGrid w:linePitch="326"/>
@@ -7752,7 +8182,15 @@
         <w:pStyle w:val="Help"/>
       </w:pPr>
       <w:r>
-        <w:t xml:space="preserve">S'il reste encore des erreurs: </w:t>
+        <w:t xml:space="preserve">S'il reste encore des </w:t>
+      </w:r>
+      <w:proofErr w:type="gramStart"/>
+      <w:r>
+        <w:t>erreurs:</w:t>
+      </w:r>
+      <w:proofErr w:type="gramEnd"/>
+      <w:r>
+        <w:t xml:space="preserve"> </w:t>
       </w:r>
     </w:p>
     <w:p>
@@ -8319,7 +8757,15 @@
         <w:t>s</w:t>
       </w:r>
       <w:r>
-        <w:t xml:space="preserve"> (Titre, auteur, date), des sites Internet (URL) consultés, des articles (Revue, date, titre, auteur)… Et de toutes les aides externes (noms)   </w:t>
+        <w:t xml:space="preserve"> (Titre, auteur, date), des sites Internet (URL) consultés, des articles (Revue, date, titre, </w:t>
+      </w:r>
+      <w:proofErr w:type="gramStart"/>
+      <w:r>
+        <w:t>auteur)…</w:t>
+      </w:r>
+      <w:proofErr w:type="gramEnd"/>
+      <w:r>
+        <w:t xml:space="preserve"> Et de toutes les aides externes (noms)   </w:t>
       </w:r>
     </w:p>
     <w:p>
@@ -8571,6 +9017,7 @@
     </w:r>
     <w:r>
       <w:tab/>
+      <w:t>page N°</w:t>
     </w:r>
     <w:r>
       <w:rPr>
@@ -8595,7 +9042,7 @@
         <w:rStyle w:val="Numrodepage"/>
         <w:noProof/>
       </w:rPr>
-      <w:t>8</w:t>
+      <w:t>4</w:t>
     </w:r>
     <w:r>
       <w:rPr>
@@ -8611,7 +9058,7 @@
         <w:rPr>
           <w:noProof/>
         </w:rPr>
-        <w:t>28/03/2019 09:18:00</w:t>
+        <w:t>29/03/2019 10:53:00</w:t>
       </w:r>
     </w:fldSimple>
     <w:r>
@@ -13938,4 +14385,16 @@
     </a:ext>
   </a:extLst>
 </a:theme>
+</file>
+
+<file path=customXml/item1.xml><?xml version="1.0" encoding="utf-8"?>
+<b:Sources xmlns:b="http://schemas.openxmlformats.org/officeDocument/2006/bibliography" xmlns="http://schemas.openxmlformats.org/officeDocument/2006/bibliography" SelectedStyle="\APASixthEditionOfficeOnline.xsl" StyleName="APA" Version="6"/>
+</file>
+
+<file path=customXml/itemProps1.xml><?xml version="1.0" encoding="utf-8"?>
+<ds:datastoreItem xmlns:ds="http://schemas.openxmlformats.org/officeDocument/2006/customXml" ds:itemID="{825B5308-2AE3-4875-B83F-73F94A7C6DB7}">
+  <ds:schemaRefs>
+    <ds:schemaRef ds:uri="http://schemas.openxmlformats.org/officeDocument/2006/bibliography"/>
+  </ds:schemaRefs>
+</ds:datastoreItem>
 </file>
</xml_diff>